<commit_message>
Fix firma operatore di PI
</commit_message>
<xml_diff>
--- a/modelli/AA_accesso agli atti/AA10_REG.docx
+++ b/modelli/AA_accesso agli atti/AA10_REG.docx
@@ -940,31 +940,25 @@
         </w:fldChar>
       </w:r>
       <w:r>
-        <w:rPr>
-          <w:rStyle w:val="DamodificareEG"/>
-        </w:rPr>
+        <w:rPr/>
         <w:instrText> FORMCHECKBOX </w:instrText>
       </w:r>
       <w:r>
-        <w:rPr>
-          <w:rStyle w:val="DamodificareEG"/>
-        </w:rPr>
+        <w:rPr/>
         <w:fldChar w:fldCharType="separate"/>
       </w:r>
-      <w:bookmarkStart w:id="0" w:name="__Fieldmark__535_1921254028"/>
-      <w:bookmarkStart w:id="1" w:name="__Fieldmark__535_1921254028"/>
+      <w:bookmarkStart w:id="0" w:name="__Fieldmark__92_2156278351"/>
+      <w:bookmarkStart w:id="1" w:name="__Fieldmark__92_2156278351"/>
       <w:bookmarkEnd w:id="1"/>
       <w:r>
-        <w:rPr>
-          <w:rStyle w:val="DamodificareEG"/>
-        </w:rPr>
-      </w:r>
-      <w:r>
-        <w:rPr>
-          <w:rStyle w:val="DamodificareEG"/>
-        </w:rPr>
+        <w:rPr/>
+      </w:r>
+      <w:r>
+        <w:rPr/>
         <w:fldChar w:fldCharType="end"/>
       </w:r>
+      <w:bookmarkStart w:id="2" w:name="__Fieldmark__535_1921254028"/>
+      <w:bookmarkEnd w:id="2"/>
       <w:r>
         <w:rPr>
           <w:rStyle w:val="DamodificareEG"/>
@@ -980,7 +974,7 @@
       <w:r>
         <w:fldChar w:fldCharType="begin">
           <w:ffData>
-            <w:name w:val="Controllo8"/>
+            <w:name w:val=""/>
             <w:enabled/>
             <w:calcOnExit w:val="0"/>
             <w:checkBox>
@@ -990,31 +984,25 @@
         </w:fldChar>
       </w:r>
       <w:r>
-        <w:rPr>
-          <w:rStyle w:val="DamodificareEG"/>
-        </w:rPr>
+        <w:rPr/>
         <w:instrText> FORMCHECKBOX </w:instrText>
       </w:r>
       <w:r>
-        <w:rPr>
-          <w:rStyle w:val="DamodificareEG"/>
-        </w:rPr>
+        <w:rPr/>
         <w:fldChar w:fldCharType="separate"/>
       </w:r>
-      <w:bookmarkStart w:id="2" w:name="__Fieldmark__539_1921254028"/>
-      <w:bookmarkStart w:id="3" w:name="__Fieldmark__539_1921254028"/>
-      <w:bookmarkEnd w:id="3"/>
-      <w:r>
-        <w:rPr>
-          <w:rStyle w:val="DamodificareEG"/>
-        </w:rPr>
-      </w:r>
-      <w:r>
-        <w:rPr>
-          <w:rStyle w:val="DamodificareEG"/>
-        </w:rPr>
+      <w:bookmarkStart w:id="3" w:name="__Fieldmark__100_2156278351"/>
+      <w:bookmarkStart w:id="4" w:name="__Fieldmark__100_2156278351"/>
+      <w:bookmarkEnd w:id="4"/>
+      <w:r>
+        <w:rPr/>
+      </w:r>
+      <w:r>
+        <w:rPr/>
         <w:fldChar w:fldCharType="end"/>
       </w:r>
+      <w:bookmarkStart w:id="5" w:name="__Fieldmark__539_1921254028"/>
+      <w:bookmarkEnd w:id="5"/>
       <w:r>
         <w:rPr>
           <w:rStyle w:val="DamodificareEG"/>
@@ -1027,13 +1015,7 @@
         <w:rPr>
           <w:rStyle w:val="DamodificareEG"/>
         </w:rPr>
-        <w:t>a</w:t>
-      </w:r>
-      <w:r>
-        <w:rPr>
-          <w:rStyle w:val="DamodificareEG"/>
-        </w:rPr>
-        <w:t>ttestazione del pagamento dell’imposta di bollo;</w:t>
+        <w:t>attestazione del pagamento dell’imposta di bollo;</w:t>
       </w:r>
     </w:p>
     <w:p>
@@ -1044,7 +1026,7 @@
       <w:r>
         <w:fldChar w:fldCharType="begin">
           <w:ffData>
-            <w:name w:val="Controllo8"/>
+            <w:name w:val=""/>
             <w:enabled/>
             <w:calcOnExit w:val="0"/>
             <w:checkBox>
@@ -1054,31 +1036,25 @@
         </w:fldChar>
       </w:r>
       <w:r>
-        <w:rPr>
-          <w:rStyle w:val="DamodificareEG"/>
-        </w:rPr>
+        <w:rPr/>
         <w:instrText> FORMCHECKBOX </w:instrText>
       </w:r>
       <w:r>
-        <w:rPr>
-          <w:rStyle w:val="DamodificareEG"/>
-        </w:rPr>
+        <w:rPr/>
         <w:fldChar w:fldCharType="separate"/>
       </w:r>
-      <w:bookmarkStart w:id="4" w:name="__Fieldmark__547_1921254028"/>
-      <w:bookmarkStart w:id="5" w:name="__Fieldmark__547_1921254028"/>
-      <w:bookmarkEnd w:id="5"/>
-      <w:r>
-        <w:rPr>
-          <w:rStyle w:val="DamodificareEG"/>
-        </w:rPr>
-      </w:r>
-      <w:r>
-        <w:rPr>
-          <w:rStyle w:val="DamodificareEG"/>
-        </w:rPr>
+      <w:bookmarkStart w:id="6" w:name="__Fieldmark__110_2156278351"/>
+      <w:bookmarkStart w:id="7" w:name="__Fieldmark__110_2156278351"/>
+      <w:bookmarkEnd w:id="7"/>
+      <w:r>
+        <w:rPr/>
+      </w:r>
+      <w:r>
+        <w:rPr/>
         <w:fldChar w:fldCharType="end"/>
       </w:r>
+      <w:bookmarkStart w:id="8" w:name="__Fieldmark__547_1921254028"/>
+      <w:bookmarkEnd w:id="8"/>
       <w:r>
         <w:rPr>
           <w:rStyle w:val="DamodificareEG"/>
@@ -1102,7 +1078,7 @@
       <w:r>
         <w:fldChar w:fldCharType="begin">
           <w:ffData>
-            <w:name w:val="Controllo8"/>
+            <w:name w:val=""/>
             <w:enabled/>
             <w:calcOnExit w:val="0"/>
             <w:checkBox>
@@ -1112,35 +1088,25 @@
         </w:fldChar>
       </w:r>
       <w:r>
-        <w:rPr>
-          <w:rStyle w:val="DamodificareEG"/>
-          <w:lang w:val="it"/>
-        </w:rPr>
+        <w:rPr/>
         <w:instrText> FORMCHECKBOX </w:instrText>
       </w:r>
       <w:r>
-        <w:rPr>
-          <w:rStyle w:val="DamodificareEG"/>
-          <w:lang w:val="it"/>
-        </w:rPr>
+        <w:rPr/>
         <w:fldChar w:fldCharType="separate"/>
       </w:r>
-      <w:bookmarkStart w:id="6" w:name="__Fieldmark__553_1921254028"/>
-      <w:bookmarkStart w:id="7" w:name="__Fieldmark__553_1921254028"/>
-      <w:bookmarkEnd w:id="7"/>
-      <w:r>
-        <w:rPr>
-          <w:rStyle w:val="DamodificareEG"/>
-          <w:lang w:val="it"/>
-        </w:rPr>
-      </w:r>
-      <w:r>
-        <w:rPr>
-          <w:rStyle w:val="DamodificareEG"/>
-          <w:lang w:val="it"/>
-        </w:rPr>
+      <w:bookmarkStart w:id="9" w:name="__Fieldmark__119_2156278351"/>
+      <w:bookmarkStart w:id="10" w:name="__Fieldmark__119_2156278351"/>
+      <w:bookmarkEnd w:id="10"/>
+      <w:r>
+        <w:rPr/>
+      </w:r>
+      <w:r>
+        <w:rPr/>
         <w:fldChar w:fldCharType="end"/>
       </w:r>
+      <w:bookmarkStart w:id="11" w:name="__Fieldmark__553_1921254028"/>
+      <w:bookmarkEnd w:id="11"/>
       <w:r>
         <w:rPr>
           <w:rStyle w:val="DamodificareEG"/>
@@ -1363,6 +1329,10 @@
             <w:r>
               <w:rPr/>
               <w:fldChar w:fldCharType="end"/>
+            </w:r>
+            <w:r>
+              <w:rPr/>
+              <w:t>,</w:t>
             </w:r>
           </w:p>
           <w:p>
@@ -1538,7 +1508,7 @@
     <w:pPr>
       <w:widowControl/>
       <w:suppressAutoHyphens w:val="true"/>
-      <w:overflowPunct w:val="true"/>
+      <w:overflowPunct w:val="false"/>
       <w:bidi w:val="0"/>
       <w:spacing w:before="0" w:after="0"/>
       <w:jc w:val="left"/>

</xml_diff>

<commit_message>
Correzione modelli REG ed aggiunta rifiuto per mancato SUAP
</commit_message>
<xml_diff>
--- a/modelli/AA_accesso agli atti/AA10_REG.docx
+++ b/modelli/AA_accesso agli atti/AA10_REG.docx
@@ -413,7 +413,7 @@
     </w:tbl>
     <w:p>
       <w:pPr>
-        <w:pStyle w:val="Corpodeltesto"/>
+        <w:pStyle w:val="TextBody"/>
         <w:rPr/>
       </w:pPr>
       <w:r>
@@ -717,7 +717,7 @@
     </w:tbl>
     <w:p>
       <w:pPr>
-        <w:pStyle w:val="Corpodeltesto"/>
+        <w:pStyle w:val="TextBody"/>
         <w:rPr/>
       </w:pPr>
       <w:r>
@@ -726,7 +726,7 @@
     </w:p>
     <w:p>
       <w:pPr>
-        <w:pStyle w:val="Corpodeltesto"/>
+        <w:pStyle w:val="TextBody"/>
         <w:rPr/>
       </w:pPr>
       <w:r>
@@ -885,7 +885,7 @@
     </w:tbl>
     <w:p>
       <w:pPr>
-        <w:pStyle w:val="Corpodeltesto"/>
+        <w:pStyle w:val="TextBody"/>
         <w:rPr/>
       </w:pPr>
       <w:r>
@@ -894,7 +894,7 @@
     </w:p>
     <w:p>
       <w:pPr>
-        <w:pStyle w:val="Corpodeltesto"/>
+        <w:pStyle w:val="TextBody"/>
         <w:rPr/>
       </w:pPr>
       <w:r>
@@ -924,7 +924,7 @@
     </w:p>
     <w:p>
       <w:pPr>
-        <w:pStyle w:val="Corpodeltesto"/>
+        <w:pStyle w:val="TextBody"/>
         <w:rPr/>
       </w:pPr>
       <w:r>
@@ -947,8 +947,8 @@
         <w:rPr/>
         <w:fldChar w:fldCharType="separate"/>
       </w:r>
-      <w:bookmarkStart w:id="0" w:name="__Fieldmark__92_2156278351"/>
-      <w:bookmarkStart w:id="1" w:name="__Fieldmark__92_2156278351"/>
+      <w:bookmarkStart w:id="0" w:name="__Fieldmark__279_1585666245"/>
+      <w:bookmarkStart w:id="1" w:name="__Fieldmark__279_1585666245"/>
       <w:bookmarkEnd w:id="1"/>
       <w:r>
         <w:rPr/>
@@ -957,18 +957,22 @@
         <w:rPr/>
         <w:fldChar w:fldCharType="end"/>
       </w:r>
-      <w:bookmarkStart w:id="2" w:name="__Fieldmark__535_1921254028"/>
+      <w:bookmarkStart w:id="2" w:name="__Fieldmark__92_2156278351"/>
+      <w:bookmarkStart w:id="3" w:name="__Fieldmark__535_1921254028"/>
+      <w:bookmarkStart w:id="4" w:name="__Fieldmark__279_4027006556"/>
       <w:bookmarkEnd w:id="2"/>
+      <w:bookmarkEnd w:id="3"/>
+      <w:bookmarkEnd w:id="4"/>
       <w:r>
         <w:rPr>
           <w:rStyle w:val="DamodificareEG"/>
         </w:rPr>
-        <w:t xml:space="preserve"> copia del documento d’identità del richiedente;</w:t>
+        <w:t xml:space="preserve"> la presente istanza deve essere presentata tramite SUAP competente, unico soggetto pubblico di riferimento territoriale per tutti i procedimenti che abbiano ad oggetto le attività produttive e di prestazione di servizi, ai sensi del DPR 160/2010 come richiamato dall’art. 10 del DPR 151/11.</w:t>
       </w:r>
     </w:p>
     <w:p>
       <w:pPr>
-        <w:pStyle w:val="Corpodeltesto"/>
+        <w:pStyle w:val="TextBody"/>
         <w:rPr/>
       </w:pPr>
       <w:r>
@@ -991,9 +995,9 @@
         <w:rPr/>
         <w:fldChar w:fldCharType="separate"/>
       </w:r>
-      <w:bookmarkStart w:id="3" w:name="__Fieldmark__100_2156278351"/>
-      <w:bookmarkStart w:id="4" w:name="__Fieldmark__100_2156278351"/>
-      <w:bookmarkEnd w:id="4"/>
+      <w:bookmarkStart w:id="5" w:name="__Fieldmark__300_1585666245"/>
+      <w:bookmarkStart w:id="6" w:name="__Fieldmark__300_1585666245"/>
+      <w:bookmarkEnd w:id="6"/>
       <w:r>
         <w:rPr/>
       </w:r>
@@ -1001,26 +1005,22 @@
         <w:rPr/>
         <w:fldChar w:fldCharType="end"/>
       </w:r>
-      <w:bookmarkStart w:id="5" w:name="__Fieldmark__539_1921254028"/>
-      <w:bookmarkEnd w:id="5"/>
+      <w:bookmarkStart w:id="7" w:name="__Fieldmark__92_21562783511"/>
+      <w:bookmarkStart w:id="8" w:name="__Fieldmark__535_19212540281"/>
+      <w:bookmarkStart w:id="9" w:name="__Fieldmark__2573_4027006556"/>
+      <w:bookmarkEnd w:id="7"/>
+      <w:bookmarkEnd w:id="8"/>
+      <w:bookmarkEnd w:id="9"/>
       <w:r>
         <w:rPr>
           <w:rStyle w:val="DamodificareEG"/>
-          <w:sz w:val="20"/>
-          <w:szCs w:val="20"/>
-        </w:rPr>
-        <w:t xml:space="preserve"> </w:t>
-      </w:r>
-      <w:r>
-        <w:rPr>
-          <w:rStyle w:val="DamodificareEG"/>
-        </w:rPr>
-        <w:t>attestazione del pagamento dell’imposta di bollo;</w:t>
+        </w:rPr>
+        <w:t xml:space="preserve"> mancanza o irregolarità della copia del documento d’identità del richiedente;</w:t>
       </w:r>
     </w:p>
     <w:p>
       <w:pPr>
-        <w:pStyle w:val="Corpodeltesto"/>
+        <w:pStyle w:val="TextBody"/>
         <w:rPr/>
       </w:pPr>
       <w:r>
@@ -1043,9 +1043,9 @@
         <w:rPr/>
         <w:fldChar w:fldCharType="separate"/>
       </w:r>
-      <w:bookmarkStart w:id="6" w:name="__Fieldmark__110_2156278351"/>
-      <w:bookmarkStart w:id="7" w:name="__Fieldmark__110_2156278351"/>
-      <w:bookmarkEnd w:id="7"/>
+      <w:bookmarkStart w:id="10" w:name="__Fieldmark__316_1585666245"/>
+      <w:bookmarkStart w:id="11" w:name="__Fieldmark__316_1585666245"/>
+      <w:bookmarkEnd w:id="11"/>
       <w:r>
         <w:rPr/>
       </w:r>
@@ -1053,26 +1053,22 @@
         <w:rPr/>
         <w:fldChar w:fldCharType="end"/>
       </w:r>
-      <w:bookmarkStart w:id="8" w:name="__Fieldmark__547_1921254028"/>
-      <w:bookmarkEnd w:id="8"/>
+      <w:bookmarkStart w:id="12" w:name="__Fieldmark__100_2156278351"/>
+      <w:bookmarkStart w:id="13" w:name="__Fieldmark__539_1921254028"/>
+      <w:bookmarkStart w:id="14" w:name="__Fieldmark__290_4027006556"/>
+      <w:bookmarkEnd w:id="12"/>
+      <w:bookmarkEnd w:id="13"/>
+      <w:bookmarkEnd w:id="14"/>
       <w:r>
         <w:rPr>
           <w:rStyle w:val="DamodificareEG"/>
-          <w:sz w:val="20"/>
-          <w:szCs w:val="20"/>
-        </w:rPr>
-        <w:t xml:space="preserve"> </w:t>
-      </w:r>
-      <w:r>
-        <w:rPr>
-          <w:rStyle w:val="DamodificareEG"/>
-        </w:rPr>
-        <w:t>delega dell'interessato e copia del documento di identità;</w:t>
+        </w:rPr>
+        <w:t xml:space="preserve"> mancanza o irregolarità dell’attestazione del pagamento dell’imposta di bollo;</w:t>
       </w:r>
     </w:p>
     <w:p>
       <w:pPr>
-        <w:pStyle w:val="Corpodeltesto"/>
+        <w:pStyle w:val="TextBody"/>
         <w:rPr/>
       </w:pPr>
       <w:r>
@@ -1095,9 +1091,9 @@
         <w:rPr/>
         <w:fldChar w:fldCharType="separate"/>
       </w:r>
-      <w:bookmarkStart w:id="9" w:name="__Fieldmark__119_2156278351"/>
-      <w:bookmarkStart w:id="10" w:name="__Fieldmark__119_2156278351"/>
-      <w:bookmarkEnd w:id="10"/>
+      <w:bookmarkStart w:id="15" w:name="__Fieldmark__332_1585666245"/>
+      <w:bookmarkStart w:id="16" w:name="__Fieldmark__332_1585666245"/>
+      <w:bookmarkEnd w:id="16"/>
       <w:r>
         <w:rPr/>
       </w:r>
@@ -1105,28 +1101,71 @@
         <w:rPr/>
         <w:fldChar w:fldCharType="end"/>
       </w:r>
-      <w:bookmarkStart w:id="11" w:name="__Fieldmark__553_1921254028"/>
-      <w:bookmarkEnd w:id="11"/>
+      <w:bookmarkStart w:id="17" w:name="__Fieldmark__110_2156278351"/>
+      <w:bookmarkStart w:id="18" w:name="__Fieldmark__547_1921254028"/>
+      <w:bookmarkStart w:id="19" w:name="__Fieldmark__302_4027006556"/>
+      <w:bookmarkEnd w:id="17"/>
+      <w:bookmarkEnd w:id="18"/>
+      <w:bookmarkEnd w:id="19"/>
       <w:r>
         <w:rPr>
           <w:rStyle w:val="DamodificareEG"/>
-          <w:sz w:val="20"/>
-          <w:szCs w:val="20"/>
-          <w:lang w:val="it"/>
-        </w:rPr>
-        <w:t xml:space="preserve"> </w:t>
-      </w:r>
-      <w:r>
-        <w:rPr>
-          <w:rStyle w:val="DamodificareEG"/>
-          <w:lang w:val="it"/>
-        </w:rPr>
-        <w:t>documentazione che attesti l'interesse diretto, concreto e attuale che corrisponde ad una situazione giuridicamente tutelata e collegata agli atti richiesti. Per comprovare eventuali stati, qualità, fatti personali è possibile ricorrere all'autocertificazione secondo la vigente normativa.</w:t>
+        </w:rPr>
+        <w:t xml:space="preserve"> mancanza o irregolarità della delega dell'interessato e copia del documento di identità;</w:t>
       </w:r>
     </w:p>
     <w:p>
       <w:pPr>
-        <w:pStyle w:val="Corpodeltesto"/>
+        <w:pStyle w:val="TextBody"/>
+        <w:rPr/>
+      </w:pPr>
+      <w:r>
+        <w:fldChar w:fldCharType="begin">
+          <w:ffData>
+            <w:name w:val=""/>
+            <w:enabled/>
+            <w:calcOnExit w:val="0"/>
+            <w:checkBox>
+              <w:sizeAuto/>
+            </w:checkBox>
+          </w:ffData>
+        </w:fldChar>
+      </w:r>
+      <w:r>
+        <w:rPr/>
+        <w:instrText> FORMCHECKBOX </w:instrText>
+      </w:r>
+      <w:r>
+        <w:rPr/>
+        <w:fldChar w:fldCharType="separate"/>
+      </w:r>
+      <w:bookmarkStart w:id="20" w:name="__Fieldmark__348_1585666245"/>
+      <w:bookmarkStart w:id="21" w:name="__Fieldmark__348_1585666245"/>
+      <w:bookmarkEnd w:id="21"/>
+      <w:r>
+        <w:rPr/>
+      </w:r>
+      <w:r>
+        <w:rPr/>
+        <w:fldChar w:fldCharType="end"/>
+      </w:r>
+      <w:bookmarkStart w:id="22" w:name="__Fieldmark__119_2156278351"/>
+      <w:bookmarkStart w:id="23" w:name="__Fieldmark__553_1921254028"/>
+      <w:bookmarkStart w:id="24" w:name="__Fieldmark__314_4027006556"/>
+      <w:bookmarkEnd w:id="22"/>
+      <w:bookmarkEnd w:id="23"/>
+      <w:bookmarkEnd w:id="24"/>
+      <w:r>
+        <w:rPr>
+          <w:rStyle w:val="DamodificareEG"/>
+          <w:lang w:val="it"/>
+        </w:rPr>
+        <w:t xml:space="preserve"> mancanza o irregolarità della documentazione che attesti l'interesse diretto, concreto e attuale che corrisponde ad una situazione giuridicamente tutelata e collegata agli atti richiesti. Per comprovare eventuali stati, qualità, fatti personali è possibile ricorrere all'autocertificazione secondo la vigente normativa.</w:t>
+      </w:r>
+    </w:p>
+    <w:p>
+      <w:pPr>
+        <w:pStyle w:val="TextBody"/>
         <w:rPr/>
       </w:pPr>
       <w:r>
@@ -1161,47 +1200,70 @@
         <w:rPr>
           <w:lang w:val="it"/>
         </w:rPr>
-        <w:t xml:space="preserve">regolarizzare l’istanza entro il termine di 10 giorni dalla ricezione di questa comunicazione, inviando quanto necessario all’indirizzo di posta elettronica certificata: </w:t>
-      </w:r>
-      <w:r>
-        <w:rPr>
-          <w:rStyle w:val="CollegamentoInternet"/>
+        <w:t xml:space="preserve">regolarizzare l’istanza entro il termine di 10 giorni dalla ricezione di questa comunicazione, </w:t>
+      </w:r>
+      <w:r>
+        <w:rPr>
+          <w:rFonts w:eastAsia="Noto Serif CJK SC" w:cs="Lohit Devanagari"/>
+          <w:color w:val="auto"/>
+          <w:kern w:val="2"/>
+          <w:sz w:val="24"/>
+          <w:szCs w:val="24"/>
+          <w:lang w:val="it" w:eastAsia="zh-CN" w:bidi="hi-IN"/>
+        </w:rPr>
+        <w:t xml:space="preserve">tramite </w:t>
+      </w:r>
+      <w:r>
+        <w:rPr>
           <w:lang w:val="it"/>
         </w:rPr>
-        <w:fldChar w:fldCharType="begin"/>
-      </w:r>
-      <w:r>
-        <w:rPr>
-          <w:rStyle w:val="CollegamentoInternet"/>
-          <w:lang w:val="it"/>
-        </w:rPr>
-        <w:instrText> MERGEFIELD $PEC_COMANDO </w:instrText>
-      </w:r>
-      <w:r>
-        <w:rPr>
-          <w:rStyle w:val="CollegamentoInternet"/>
-          <w:lang w:val="it"/>
-        </w:rPr>
-        <w:fldChar w:fldCharType="separate"/>
-      </w:r>
-      <w:r>
-        <w:rPr>
-          <w:rStyle w:val="CollegamentoInternet"/>
-          <w:lang w:val="it"/>
-        </w:rPr>
-        <w:t>&lt;$PEC_COMANDO&gt;</w:t>
-      </w:r>
-      <w:r>
-        <w:rPr>
-          <w:rStyle w:val="CollegamentoInternet"/>
-          <w:lang w:val="it"/>
-        </w:rPr>
-        <w:fldChar w:fldCharType="end"/>
+        <w:t>l’indirizzo di posta elettronica certificata:</w:t>
       </w:r>
     </w:p>
     <w:p>
       <w:pPr>
-        <w:pStyle w:val="Corpodeltesto"/>
+        <w:pStyle w:val="TextBody"/>
+        <w:rPr/>
+      </w:pPr>
+      <w:r>
+        <w:rPr>
+          <w:rStyle w:val="CollegamentoInternet"/>
+          <w:lang w:val="it"/>
+        </w:rPr>
+        <w:fldChar w:fldCharType="begin"/>
+      </w:r>
+      <w:r>
+        <w:rPr>
+          <w:rStyle w:val="CollegamentoInternet"/>
+          <w:lang w:val="it"/>
+        </w:rPr>
+        <w:instrText> MERGEFIELD $PEC_COMANDO </w:instrText>
+      </w:r>
+      <w:r>
+        <w:rPr>
+          <w:rStyle w:val="CollegamentoInternet"/>
+          <w:lang w:val="it"/>
+        </w:rPr>
+        <w:fldChar w:fldCharType="separate"/>
+      </w:r>
+      <w:r>
+        <w:rPr>
+          <w:rStyle w:val="CollegamentoInternet"/>
+          <w:lang w:val="it"/>
+        </w:rPr>
+        <w:t>&lt;$PEC_COMANDO&gt;</w:t>
+      </w:r>
+      <w:r>
+        <w:rPr>
+          <w:rStyle w:val="CollegamentoInternet"/>
+          <w:lang w:val="it"/>
+        </w:rPr>
+        <w:fldChar w:fldCharType="end"/>
+      </w:r>
+    </w:p>
+    <w:p>
+      <w:pPr>
+        <w:pStyle w:val="TextBody"/>
         <w:keepNext w:val="true"/>
         <w:rPr/>
       </w:pPr>
@@ -1389,7 +1451,7 @@
 <w:ftr xmlns:o="urn:schemas-microsoft-com:office:office" xmlns:r="http://schemas.openxmlformats.org/officeDocument/2006/relationships" xmlns:v="urn:schemas-microsoft-com:vml" xmlns:w="http://schemas.openxmlformats.org/wordprocessingml/2006/main" xmlns:w10="urn:schemas-microsoft-com:office:word" xmlns:wp="http://schemas.openxmlformats.org/drawingml/2006/wordprocessingDrawing" xmlns:wps="http://schemas.microsoft.com/office/word/2010/wordprocessingShape" xmlns:wpg="http://schemas.microsoft.com/office/word/2010/wordprocessingGroup" xmlns:mc="http://schemas.openxmlformats.org/markup-compatibility/2006" xmlns:wp14="http://schemas.microsoft.com/office/word/2010/wordprocessingDrawing" xmlns:w14="http://schemas.microsoft.com/office/word/2010/wordml" mc:Ignorable="w14 wp14">
   <w:p>
     <w:pPr>
-      <w:pStyle w:val="Pidipagina"/>
+      <w:pStyle w:val="Footer"/>
       <w:rPr/>
     </w:pPr>
     <w:r>
@@ -1530,6 +1592,7 @@
   <w:style w:type="character" w:styleId="CollegamentoInternet">
     <w:name w:val="Collegamento Internet"/>
     <w:basedOn w:val="DefaultParagraphFont"/>
+    <w:qFormat/>
     <w:rPr>
       <w:color w:val="0000FF"/>
       <w:u w:val="single"/>
@@ -1543,22 +1606,22 @@
       <w:color w:val="0000FF"/>
     </w:rPr>
   </w:style>
-  <w:style w:type="paragraph" w:styleId="Titolo">
-    <w:name w:val="Titolo"/>
+  <w:style w:type="paragraph" w:styleId="Heading">
+    <w:name w:val="Heading"/>
     <w:basedOn w:val="Normal"/>
-    <w:next w:val="Corpodeltesto"/>
+    <w:next w:val="TextBody"/>
     <w:qFormat/>
     <w:pPr>
       <w:keepNext w:val="true"/>
       <w:spacing w:before="240" w:after="120"/>
     </w:pPr>
     <w:rPr>
-      <w:rFonts w:ascii="Liberation Sans" w:hAnsi="Liberation Sans" w:eastAsia="Noto Sans CJK SC" w:cs="Lohit Devanagari"/>
+      <w:rFonts w:ascii="Liberation Sans" w:hAnsi="Liberation Sans" w:eastAsia="Noto Sans CJK SC" w:cs="Droid Sans Devanagari"/>
       <w:sz w:val="28"/>
       <w:szCs w:val="28"/>
     </w:rPr>
   </w:style>
-  <w:style w:type="paragraph" w:styleId="Corpodeltesto">
+  <w:style w:type="paragraph" w:styleId="TextBody">
     <w:name w:val="Body Text"/>
     <w:basedOn w:val="Normal"/>
     <w:pPr>
@@ -1567,15 +1630,15 @@
     </w:pPr>
     <w:rPr/>
   </w:style>
-  <w:style w:type="paragraph" w:styleId="Elenco">
+  <w:style w:type="paragraph" w:styleId="List">
     <w:name w:val="List"/>
-    <w:basedOn w:val="Corpodeltesto"/>
+    <w:basedOn w:val="TextBody"/>
     <w:pPr/>
     <w:rPr>
       <w:rFonts w:cs="Lohit Devanagari"/>
     </w:rPr>
   </w:style>
-  <w:style w:type="paragraph" w:styleId="Didascalia">
+  <w:style w:type="paragraph" w:styleId="Caption">
     <w:name w:val="Caption"/>
     <w:basedOn w:val="Normal"/>
     <w:qFormat/>
@@ -1589,6 +1652,32 @@
       <w:iCs/>
       <w:sz w:val="24"/>
       <w:szCs w:val="24"/>
+    </w:rPr>
+  </w:style>
+  <w:style w:type="paragraph" w:styleId="Index">
+    <w:name w:val="Index"/>
+    <w:basedOn w:val="Normal"/>
+    <w:qFormat/>
+    <w:pPr>
+      <w:suppressLineNumbers/>
+    </w:pPr>
+    <w:rPr>
+      <w:rFonts w:cs="Droid Sans Devanagari"/>
+    </w:rPr>
+  </w:style>
+  <w:style w:type="paragraph" w:styleId="Titolo">
+    <w:name w:val="Titolo"/>
+    <w:basedOn w:val="Normal"/>
+    <w:next w:val="TextBody"/>
+    <w:qFormat/>
+    <w:pPr>
+      <w:keepNext w:val="true"/>
+      <w:spacing w:before="240" w:after="120"/>
+    </w:pPr>
+    <w:rPr>
+      <w:rFonts w:ascii="Liberation Sans" w:hAnsi="Liberation Sans" w:eastAsia="Noto Sans CJK SC" w:cs="Lohit Devanagari"/>
+      <w:sz w:val="28"/>
+      <w:szCs w:val="28"/>
     </w:rPr>
   </w:style>
   <w:style w:type="paragraph" w:styleId="Indice">
@@ -1639,7 +1728,14 @@
     </w:pPr>
     <w:rPr/>
   </w:style>
-  <w:style w:type="paragraph" w:styleId="Pidipagina">
+  <w:style w:type="paragraph" w:styleId="HeaderandFooter">
+    <w:name w:val="Header and Footer"/>
+    <w:basedOn w:val="Normal"/>
+    <w:qFormat/>
+    <w:pPr/>
+    <w:rPr/>
+  </w:style>
+  <w:style w:type="paragraph" w:styleId="Footer">
     <w:name w:val="Footer"/>
     <w:basedOn w:val="Intestazioneepidipagina"/>
     <w:pPr>
@@ -1650,7 +1746,7 @@
   </w:style>
   <w:style w:type="paragraph" w:styleId="Pidipaginaasinistra">
     <w:name w:val="Piè di pagina a sinistra"/>
-    <w:basedOn w:val="Pidipagina"/>
+    <w:basedOn w:val="Footer"/>
     <w:qFormat/>
     <w:pPr>
       <w:suppressLineNumbers/>

</xml_diff>

<commit_message>
Aggiunta prescrizione SUE e corretto numero pagina
</commit_message>
<xml_diff>
--- a/modelli/AA_accesso agli atti/AA10_REG.docx
+++ b/modelli/AA_accesso agli atti/AA10_REG.docx
@@ -947,8 +947,8 @@
         <w:rPr/>
         <w:fldChar w:fldCharType="separate"/>
       </w:r>
-      <w:bookmarkStart w:id="0" w:name="__Fieldmark__92_2416548785"/>
-      <w:bookmarkStart w:id="1" w:name="__Fieldmark__92_2416548785"/>
+      <w:bookmarkStart w:id="0" w:name="__Fieldmark__92_3825571921"/>
+      <w:bookmarkStart w:id="1" w:name="__Fieldmark__92_3825571921"/>
       <w:bookmarkEnd w:id="1"/>
       <w:r>
         <w:rPr/>
@@ -957,19 +957,109 @@
         <w:rPr/>
         <w:fldChar w:fldCharType="end"/>
       </w:r>
-      <w:bookmarkStart w:id="2" w:name="__Fieldmark__279_4027006556"/>
-      <w:bookmarkStart w:id="3" w:name="__Fieldmark__535_1921254028"/>
-      <w:bookmarkStart w:id="4" w:name="__Fieldmark__92_2156278351"/>
-      <w:bookmarkStart w:id="5" w:name="__Fieldmark__279_1585666245"/>
+      <w:bookmarkStart w:id="2" w:name="__Fieldmark__92_2416548785"/>
+      <w:bookmarkStart w:id="3" w:name="__Fieldmark__2589_1964799693"/>
+      <w:bookmarkStart w:id="4" w:name="__Fieldmark__279_1585666245"/>
+      <w:bookmarkStart w:id="5" w:name="__Fieldmark__535_1921254028"/>
+      <w:bookmarkStart w:id="6" w:name="__Fieldmark__279_4027006556"/>
+      <w:bookmarkStart w:id="7" w:name="__Fieldmark__92_2156278351"/>
       <w:bookmarkEnd w:id="2"/>
       <w:bookmarkEnd w:id="3"/>
       <w:bookmarkEnd w:id="4"/>
       <w:bookmarkEnd w:id="5"/>
+      <w:bookmarkEnd w:id="6"/>
+      <w:bookmarkEnd w:id="7"/>
       <w:r>
         <w:rPr>
           <w:rStyle w:val="DamodificareEG"/>
         </w:rPr>
-        <w:t xml:space="preserve"> la presente istanza deve essere presentata tramite SUAP competente, unico soggetto pubblico di riferimento territoriale per tutti i procedimenti che abbiano ad oggetto le attività produttive e di prestazione di servizi, ai sensi del DPR 160/2010 come richiamato dall’art. 10 del DPR 151/11.</w:t>
+        <w:t xml:space="preserve"> la presente istanza </w:t>
+      </w:r>
+      <w:r>
+        <w:rPr>
+          <w:rStyle w:val="DamodificareEG"/>
+        </w:rPr>
+        <w:t xml:space="preserve">non può essere acquisita direttamente da questo Comando, ma deve pervenire </w:t>
+      </w:r>
+      <w:r>
+        <w:rPr>
+          <w:rStyle w:val="DamodificareEG"/>
+        </w:rPr>
+        <w:t>tramite</w:t>
+      </w:r>
+      <w:r>
+        <w:rPr>
+          <w:rStyle w:val="DamodificareEG"/>
+        </w:rPr>
+        <w:t>:</w:t>
+      </w:r>
+    </w:p>
+    <w:p>
+      <w:pPr>
+        <w:pStyle w:val="Corpodeltesto"/>
+        <w:numPr>
+          <w:ilvl w:val="0"/>
+          <w:numId w:val="1"/>
+        </w:numPr>
+        <w:rPr/>
+      </w:pPr>
+      <w:r>
+        <w:rPr>
+          <w:rStyle w:val="DamodificareEG"/>
+        </w:rPr>
+        <w:t xml:space="preserve">Sportello unico per le attività produttive (SUAP) </w:t>
+      </w:r>
+      <w:r>
+        <w:rPr>
+          <w:rStyle w:val="DamodificareEG"/>
+        </w:rPr>
+        <w:t>competente per territorio,</w:t>
+      </w:r>
+      <w:r>
+        <w:rPr>
+          <w:rStyle w:val="DamodificareEG"/>
+        </w:rPr>
+        <w:t xml:space="preserve"> unico soggetto pubblico di riferimento territoriale per tutti i procedimenti che abbiano ad oggetto le attività produttive e di prestazione di servizi, ai sensi del DPR 160/2010 come richiamato dall’art. 10 del DPR 151/11;</w:t>
+      </w:r>
+    </w:p>
+    <w:p>
+      <w:pPr>
+        <w:pStyle w:val="Corpodeltesto"/>
+        <w:numPr>
+          <w:ilvl w:val="0"/>
+          <w:numId w:val="1"/>
+        </w:numPr>
+        <w:rPr/>
+      </w:pPr>
+      <w:r>
+        <w:rPr>
+          <w:rStyle w:val="DamodificareEG"/>
+        </w:rPr>
+        <w:t xml:space="preserve">Sportello </w:t>
+      </w:r>
+      <w:r>
+        <w:rPr>
+          <w:rStyle w:val="DamodificareEG"/>
+        </w:rPr>
+        <w:t xml:space="preserve">unico </w:t>
+      </w:r>
+      <w:r>
+        <w:rPr>
+          <w:rStyle w:val="DamodificareEG"/>
+        </w:rPr>
+        <w:t>per l’edilizia (SUE) competent</w:t>
+      </w:r>
+      <w:r>
+        <w:rPr>
+          <w:rStyle w:val="DamodificareEG"/>
+        </w:rPr>
+        <w:t>e</w:t>
+      </w:r>
+      <w:r>
+        <w:rPr>
+          <w:rStyle w:val="DamodificareEG"/>
+        </w:rPr>
+        <w:t xml:space="preserve"> per territorio, unico punto di accesso per il privato interessato in relazione a tutte le vicende amministrative riguardanti il titolo abilitativo e l'intervento edilizio oggetto dello stesso, ai sensi dell’art. 5 del DPR 380/2001.</w:t>
       </w:r>
     </w:p>
     <w:p>
@@ -997,9 +1087,9 @@
         <w:rPr/>
         <w:fldChar w:fldCharType="separate"/>
       </w:r>
-      <w:bookmarkStart w:id="6" w:name="__Fieldmark__109_2416548785"/>
-      <w:bookmarkStart w:id="7" w:name="__Fieldmark__109_2416548785"/>
-      <w:bookmarkEnd w:id="7"/>
+      <w:bookmarkStart w:id="8" w:name="__Fieldmark__148_3825571921"/>
+      <w:bookmarkStart w:id="9" w:name="__Fieldmark__148_3825571921"/>
+      <w:bookmarkEnd w:id="9"/>
       <w:r>
         <w:rPr/>
       </w:r>
@@ -1007,14 +1097,18 @@
         <w:rPr/>
         <w:fldChar w:fldCharType="end"/>
       </w:r>
-      <w:bookmarkStart w:id="8" w:name="__Fieldmark__2573_4027006556"/>
-      <w:bookmarkStart w:id="9" w:name="__Fieldmark__535_19212540281"/>
-      <w:bookmarkStart w:id="10" w:name="__Fieldmark__92_21562783511"/>
+      <w:bookmarkStart w:id="10" w:name="__Fieldmark__2609_1964799693"/>
       <w:bookmarkStart w:id="11" w:name="__Fieldmark__300_1585666245"/>
-      <w:bookmarkEnd w:id="8"/>
-      <w:bookmarkEnd w:id="9"/>
+      <w:bookmarkStart w:id="12" w:name="__Fieldmark__92_21562783511"/>
+      <w:bookmarkStart w:id="13" w:name="__Fieldmark__2573_4027006556"/>
+      <w:bookmarkStart w:id="14" w:name="__Fieldmark__109_2416548785"/>
+      <w:bookmarkStart w:id="15" w:name="__Fieldmark__535_19212540281"/>
       <w:bookmarkEnd w:id="10"/>
       <w:bookmarkEnd w:id="11"/>
+      <w:bookmarkEnd w:id="12"/>
+      <w:bookmarkEnd w:id="13"/>
+      <w:bookmarkEnd w:id="14"/>
+      <w:bookmarkEnd w:id="15"/>
       <w:r>
         <w:rPr>
           <w:rStyle w:val="DamodificareEG"/>
@@ -1047,9 +1141,9 @@
         <w:rPr/>
         <w:fldChar w:fldCharType="separate"/>
       </w:r>
-      <w:bookmarkStart w:id="12" w:name="__Fieldmark__126_2416548785"/>
-      <w:bookmarkStart w:id="13" w:name="__Fieldmark__126_2416548785"/>
-      <w:bookmarkEnd w:id="13"/>
+      <w:bookmarkStart w:id="16" w:name="__Fieldmark__171_3825571921"/>
+      <w:bookmarkStart w:id="17" w:name="__Fieldmark__171_3825571921"/>
+      <w:bookmarkEnd w:id="17"/>
       <w:r>
         <w:rPr/>
       </w:r>
@@ -1057,14 +1151,18 @@
         <w:rPr/>
         <w:fldChar w:fldCharType="end"/>
       </w:r>
-      <w:bookmarkStart w:id="14" w:name="__Fieldmark__290_4027006556"/>
-      <w:bookmarkStart w:id="15" w:name="__Fieldmark__539_1921254028"/>
-      <w:bookmarkStart w:id="16" w:name="__Fieldmark__100_2156278351"/>
-      <w:bookmarkStart w:id="17" w:name="__Fieldmark__316_1585666245"/>
-      <w:bookmarkEnd w:id="14"/>
-      <w:bookmarkEnd w:id="15"/>
-      <w:bookmarkEnd w:id="16"/>
-      <w:bookmarkEnd w:id="17"/>
+      <w:bookmarkStart w:id="18" w:name="__Fieldmark__100_2156278351"/>
+      <w:bookmarkStart w:id="19" w:name="__Fieldmark__290_4027006556"/>
+      <w:bookmarkStart w:id="20" w:name="__Fieldmark__126_2416548785"/>
+      <w:bookmarkStart w:id="21" w:name="__Fieldmark__539_1921254028"/>
+      <w:bookmarkStart w:id="22" w:name="__Fieldmark__2629_1964799693"/>
+      <w:bookmarkStart w:id="23" w:name="__Fieldmark__316_1585666245"/>
+      <w:bookmarkEnd w:id="18"/>
+      <w:bookmarkEnd w:id="19"/>
+      <w:bookmarkEnd w:id="20"/>
+      <w:bookmarkEnd w:id="21"/>
+      <w:bookmarkEnd w:id="22"/>
+      <w:bookmarkEnd w:id="23"/>
       <w:r>
         <w:rPr>
           <w:rStyle w:val="DamodificareEG"/>
@@ -1097,9 +1195,9 @@
         <w:rPr/>
         <w:fldChar w:fldCharType="separate"/>
       </w:r>
-      <w:bookmarkStart w:id="18" w:name="__Fieldmark__143_2416548785"/>
-      <w:bookmarkStart w:id="19" w:name="__Fieldmark__143_2416548785"/>
-      <w:bookmarkEnd w:id="19"/>
+      <w:bookmarkStart w:id="24" w:name="__Fieldmark__194_3825571921"/>
+      <w:bookmarkStart w:id="25" w:name="__Fieldmark__194_3825571921"/>
+      <w:bookmarkEnd w:id="25"/>
       <w:r>
         <w:rPr/>
       </w:r>
@@ -1107,14 +1205,18 @@
         <w:rPr/>
         <w:fldChar w:fldCharType="end"/>
       </w:r>
-      <w:bookmarkStart w:id="20" w:name="__Fieldmark__302_4027006556"/>
-      <w:bookmarkStart w:id="21" w:name="__Fieldmark__547_1921254028"/>
-      <w:bookmarkStart w:id="22" w:name="__Fieldmark__110_2156278351"/>
-      <w:bookmarkStart w:id="23" w:name="__Fieldmark__332_1585666245"/>
-      <w:bookmarkEnd w:id="20"/>
-      <w:bookmarkEnd w:id="21"/>
-      <w:bookmarkEnd w:id="22"/>
-      <w:bookmarkEnd w:id="23"/>
+      <w:bookmarkStart w:id="26" w:name="__Fieldmark__2649_1964799693"/>
+      <w:bookmarkStart w:id="27" w:name="__Fieldmark__143_2416548785"/>
+      <w:bookmarkStart w:id="28" w:name="__Fieldmark__302_4027006556"/>
+      <w:bookmarkStart w:id="29" w:name="__Fieldmark__547_1921254028"/>
+      <w:bookmarkStart w:id="30" w:name="__Fieldmark__332_1585666245"/>
+      <w:bookmarkStart w:id="31" w:name="__Fieldmark__110_2156278351"/>
+      <w:bookmarkEnd w:id="26"/>
+      <w:bookmarkEnd w:id="27"/>
+      <w:bookmarkEnd w:id="28"/>
+      <w:bookmarkEnd w:id="29"/>
+      <w:bookmarkEnd w:id="30"/>
+      <w:bookmarkEnd w:id="31"/>
       <w:r>
         <w:rPr>
           <w:rStyle w:val="DamodificareEG"/>
@@ -1147,9 +1249,9 @@
         <w:rPr/>
         <w:fldChar w:fldCharType="separate"/>
       </w:r>
-      <w:bookmarkStart w:id="24" w:name="__Fieldmark__160_2416548785"/>
-      <w:bookmarkStart w:id="25" w:name="__Fieldmark__160_2416548785"/>
-      <w:bookmarkEnd w:id="25"/>
+      <w:bookmarkStart w:id="32" w:name="__Fieldmark__217_3825571921"/>
+      <w:bookmarkStart w:id="33" w:name="__Fieldmark__217_3825571921"/>
+      <w:bookmarkEnd w:id="33"/>
       <w:r>
         <w:rPr/>
       </w:r>
@@ -1157,14 +1259,18 @@
         <w:rPr/>
         <w:fldChar w:fldCharType="end"/>
       </w:r>
-      <w:bookmarkStart w:id="26" w:name="__Fieldmark__314_4027006556"/>
-      <w:bookmarkStart w:id="27" w:name="__Fieldmark__553_1921254028"/>
-      <w:bookmarkStart w:id="28" w:name="__Fieldmark__119_2156278351"/>
-      <w:bookmarkStart w:id="29" w:name="__Fieldmark__348_1585666245"/>
-      <w:bookmarkEnd w:id="26"/>
-      <w:bookmarkEnd w:id="27"/>
-      <w:bookmarkEnd w:id="28"/>
-      <w:bookmarkEnd w:id="29"/>
+      <w:bookmarkStart w:id="34" w:name="__Fieldmark__160_2416548785"/>
+      <w:bookmarkStart w:id="35" w:name="__Fieldmark__314_4027006556"/>
+      <w:bookmarkStart w:id="36" w:name="__Fieldmark__553_1921254028"/>
+      <w:bookmarkStart w:id="37" w:name="__Fieldmark__119_2156278351"/>
+      <w:bookmarkStart w:id="38" w:name="__Fieldmark__348_1585666245"/>
+      <w:bookmarkStart w:id="39" w:name="__Fieldmark__2669_1964799693"/>
+      <w:bookmarkEnd w:id="34"/>
+      <w:bookmarkEnd w:id="35"/>
+      <w:bookmarkEnd w:id="36"/>
+      <w:bookmarkEnd w:id="37"/>
+      <w:bookmarkEnd w:id="38"/>
+      <w:bookmarkEnd w:id="39"/>
       <w:r>
         <w:rPr>
           <w:rStyle w:val="DamodificareEG"/>
@@ -1519,42 +1625,294 @@
       <w:rPr/>
     </w:pPr>
     <w:r>
-      <w:rPr>
-        <w:sz w:val="14"/>
-        <w:szCs w:val="14"/>
-      </w:rPr>
+      <w:rPr/>
       <w:fldChar w:fldCharType="begin"/>
     </w:r>
     <w:r>
-      <w:rPr>
-        <w:sz w:val="14"/>
-        <w:szCs w:val="14"/>
-      </w:rPr>
+      <w:rPr/>
       <w:instrText> FILENAME </w:instrText>
     </w:r>
     <w:r>
-      <w:rPr>
-        <w:sz w:val="14"/>
-        <w:szCs w:val="14"/>
-      </w:rPr>
+      <w:rPr/>
       <w:fldChar w:fldCharType="separate"/>
     </w:r>
     <w:r>
-      <w:rPr>
-        <w:sz w:val="14"/>
-        <w:szCs w:val="14"/>
-      </w:rPr>
+      <w:rPr/>
       <w:t>AA10_REG.docx</w:t>
     </w:r>
     <w:r>
-      <w:rPr>
-        <w:sz w:val="14"/>
-        <w:szCs w:val="14"/>
-      </w:rPr>
+      <w:rPr/>
       <w:fldChar w:fldCharType="end"/>
     </w:r>
   </w:p>
 </w:ftr>
+</file>
+
+<file path=word/numbering.xml><?xml version="1.0" encoding="utf-8"?>
+<w:numbering xmlns:w="http://schemas.openxmlformats.org/wordprocessingml/2006/main" xmlns:o="urn:schemas-microsoft-com:office:office" xmlns:r="http://schemas.openxmlformats.org/officeDocument/2006/relationships" xmlns:v="urn:schemas-microsoft-com:vml" xmlns:mc="http://schemas.openxmlformats.org/markup-compatibility/2006" xmlns:w14="http://schemas.microsoft.com/office/word/2010/wordml" mc:Ignorable="w14">
+  <w:abstractNum w:abstractNumId="1">
+    <w:lvl w:ilvl="0">
+      <w:start w:val="1"/>
+      <w:numFmt w:val="bullet"/>
+      <w:lvlText w:val=""/>
+      <w:lvlJc w:val="left"/>
+      <w:pPr>
+        <w:tabs>
+          <w:tab w:val="num" w:pos="720"/>
+        </w:tabs>
+        <w:ind w:left="720" w:hanging="360"/>
+      </w:pPr>
+      <w:rPr>
+        <w:rFonts w:ascii="Symbol" w:hAnsi="Symbol" w:cs="Symbol" w:hint="default"/>
+      </w:rPr>
+    </w:lvl>
+    <w:lvl w:ilvl="1">
+      <w:start w:val="1"/>
+      <w:numFmt w:val="bullet"/>
+      <w:lvlText w:val="◦"/>
+      <w:lvlJc w:val="left"/>
+      <w:pPr>
+        <w:tabs>
+          <w:tab w:val="num" w:pos="1080"/>
+        </w:tabs>
+        <w:ind w:left="1080" w:hanging="360"/>
+      </w:pPr>
+      <w:rPr>
+        <w:rFonts w:ascii="OpenSymbol" w:hAnsi="OpenSymbol" w:cs="OpenSymbol" w:hint="default"/>
+      </w:rPr>
+    </w:lvl>
+    <w:lvl w:ilvl="2">
+      <w:start w:val="1"/>
+      <w:numFmt w:val="bullet"/>
+      <w:lvlText w:val="▪"/>
+      <w:lvlJc w:val="left"/>
+      <w:pPr>
+        <w:tabs>
+          <w:tab w:val="num" w:pos="1440"/>
+        </w:tabs>
+        <w:ind w:left="1440" w:hanging="360"/>
+      </w:pPr>
+      <w:rPr>
+        <w:rFonts w:ascii="OpenSymbol" w:hAnsi="OpenSymbol" w:cs="OpenSymbol" w:hint="default"/>
+      </w:rPr>
+    </w:lvl>
+    <w:lvl w:ilvl="3">
+      <w:start w:val="1"/>
+      <w:numFmt w:val="bullet"/>
+      <w:lvlText w:val=""/>
+      <w:lvlJc w:val="left"/>
+      <w:pPr>
+        <w:tabs>
+          <w:tab w:val="num" w:pos="1800"/>
+        </w:tabs>
+        <w:ind w:left="1800" w:hanging="360"/>
+      </w:pPr>
+      <w:rPr>
+        <w:rFonts w:ascii="Symbol" w:hAnsi="Symbol" w:cs="Symbol" w:hint="default"/>
+      </w:rPr>
+    </w:lvl>
+    <w:lvl w:ilvl="4">
+      <w:start w:val="1"/>
+      <w:numFmt w:val="bullet"/>
+      <w:lvlText w:val="◦"/>
+      <w:lvlJc w:val="left"/>
+      <w:pPr>
+        <w:tabs>
+          <w:tab w:val="num" w:pos="2160"/>
+        </w:tabs>
+        <w:ind w:left="2160" w:hanging="360"/>
+      </w:pPr>
+      <w:rPr>
+        <w:rFonts w:ascii="OpenSymbol" w:hAnsi="OpenSymbol" w:cs="OpenSymbol" w:hint="default"/>
+      </w:rPr>
+    </w:lvl>
+    <w:lvl w:ilvl="5">
+      <w:start w:val="1"/>
+      <w:numFmt w:val="bullet"/>
+      <w:lvlText w:val="▪"/>
+      <w:lvlJc w:val="left"/>
+      <w:pPr>
+        <w:tabs>
+          <w:tab w:val="num" w:pos="2520"/>
+        </w:tabs>
+        <w:ind w:left="2520" w:hanging="360"/>
+      </w:pPr>
+      <w:rPr>
+        <w:rFonts w:ascii="OpenSymbol" w:hAnsi="OpenSymbol" w:cs="OpenSymbol" w:hint="default"/>
+      </w:rPr>
+    </w:lvl>
+    <w:lvl w:ilvl="6">
+      <w:start w:val="1"/>
+      <w:numFmt w:val="bullet"/>
+      <w:lvlText w:val=""/>
+      <w:lvlJc w:val="left"/>
+      <w:pPr>
+        <w:tabs>
+          <w:tab w:val="num" w:pos="2880"/>
+        </w:tabs>
+        <w:ind w:left="2880" w:hanging="360"/>
+      </w:pPr>
+      <w:rPr>
+        <w:rFonts w:ascii="Symbol" w:hAnsi="Symbol" w:cs="Symbol" w:hint="default"/>
+      </w:rPr>
+    </w:lvl>
+    <w:lvl w:ilvl="7">
+      <w:start w:val="1"/>
+      <w:numFmt w:val="bullet"/>
+      <w:lvlText w:val="◦"/>
+      <w:lvlJc w:val="left"/>
+      <w:pPr>
+        <w:tabs>
+          <w:tab w:val="num" w:pos="3240"/>
+        </w:tabs>
+        <w:ind w:left="3240" w:hanging="360"/>
+      </w:pPr>
+      <w:rPr>
+        <w:rFonts w:ascii="OpenSymbol" w:hAnsi="OpenSymbol" w:cs="OpenSymbol" w:hint="default"/>
+      </w:rPr>
+    </w:lvl>
+    <w:lvl w:ilvl="8">
+      <w:start w:val="1"/>
+      <w:numFmt w:val="bullet"/>
+      <w:lvlText w:val="▪"/>
+      <w:lvlJc w:val="left"/>
+      <w:pPr>
+        <w:tabs>
+          <w:tab w:val="num" w:pos="3600"/>
+        </w:tabs>
+        <w:ind w:left="3600" w:hanging="360"/>
+      </w:pPr>
+      <w:rPr>
+        <w:rFonts w:ascii="OpenSymbol" w:hAnsi="OpenSymbol" w:cs="OpenSymbol" w:hint="default"/>
+      </w:rPr>
+    </w:lvl>
+  </w:abstractNum>
+  <w:abstractNum w:abstractNumId="2">
+    <w:lvl w:ilvl="0">
+      <w:start w:val="1"/>
+      <w:numFmt w:val="none"/>
+      <w:suff w:val="nothing"/>
+      <w:lvlText w:val=""/>
+      <w:lvlJc w:val="left"/>
+      <w:pPr>
+        <w:tabs>
+          <w:tab w:val="num" w:pos="0"/>
+        </w:tabs>
+        <w:ind w:left="0" w:hanging="0"/>
+      </w:pPr>
+    </w:lvl>
+    <w:lvl w:ilvl="1">
+      <w:start w:val="1"/>
+      <w:numFmt w:val="none"/>
+      <w:suff w:val="nothing"/>
+      <w:lvlText w:val=""/>
+      <w:lvlJc w:val="left"/>
+      <w:pPr>
+        <w:tabs>
+          <w:tab w:val="num" w:pos="0"/>
+        </w:tabs>
+        <w:ind w:left="0" w:hanging="0"/>
+      </w:pPr>
+    </w:lvl>
+    <w:lvl w:ilvl="2">
+      <w:start w:val="1"/>
+      <w:numFmt w:val="none"/>
+      <w:suff w:val="nothing"/>
+      <w:lvlText w:val=""/>
+      <w:lvlJc w:val="left"/>
+      <w:pPr>
+        <w:tabs>
+          <w:tab w:val="num" w:pos="0"/>
+        </w:tabs>
+        <w:ind w:left="0" w:hanging="0"/>
+      </w:pPr>
+    </w:lvl>
+    <w:lvl w:ilvl="3">
+      <w:start w:val="1"/>
+      <w:numFmt w:val="none"/>
+      <w:suff w:val="nothing"/>
+      <w:lvlText w:val=""/>
+      <w:lvlJc w:val="left"/>
+      <w:pPr>
+        <w:tabs>
+          <w:tab w:val="num" w:pos="0"/>
+        </w:tabs>
+        <w:ind w:left="0" w:hanging="0"/>
+      </w:pPr>
+    </w:lvl>
+    <w:lvl w:ilvl="4">
+      <w:start w:val="1"/>
+      <w:numFmt w:val="none"/>
+      <w:suff w:val="nothing"/>
+      <w:lvlText w:val=""/>
+      <w:lvlJc w:val="left"/>
+      <w:pPr>
+        <w:tabs>
+          <w:tab w:val="num" w:pos="0"/>
+        </w:tabs>
+        <w:ind w:left="0" w:hanging="0"/>
+      </w:pPr>
+    </w:lvl>
+    <w:lvl w:ilvl="5">
+      <w:start w:val="1"/>
+      <w:numFmt w:val="none"/>
+      <w:suff w:val="nothing"/>
+      <w:lvlText w:val=""/>
+      <w:lvlJc w:val="left"/>
+      <w:pPr>
+        <w:tabs>
+          <w:tab w:val="num" w:pos="0"/>
+        </w:tabs>
+        <w:ind w:left="0" w:hanging="0"/>
+      </w:pPr>
+    </w:lvl>
+    <w:lvl w:ilvl="6">
+      <w:start w:val="1"/>
+      <w:numFmt w:val="none"/>
+      <w:suff w:val="nothing"/>
+      <w:lvlText w:val=""/>
+      <w:lvlJc w:val="left"/>
+      <w:pPr>
+        <w:tabs>
+          <w:tab w:val="num" w:pos="0"/>
+        </w:tabs>
+        <w:ind w:left="0" w:hanging="0"/>
+      </w:pPr>
+    </w:lvl>
+    <w:lvl w:ilvl="7">
+      <w:start w:val="1"/>
+      <w:numFmt w:val="none"/>
+      <w:suff w:val="nothing"/>
+      <w:lvlText w:val=""/>
+      <w:lvlJc w:val="left"/>
+      <w:pPr>
+        <w:tabs>
+          <w:tab w:val="num" w:pos="0"/>
+        </w:tabs>
+        <w:ind w:left="0" w:hanging="0"/>
+      </w:pPr>
+    </w:lvl>
+    <w:lvl w:ilvl="8">
+      <w:start w:val="1"/>
+      <w:numFmt w:val="none"/>
+      <w:suff w:val="nothing"/>
+      <w:lvlText w:val=""/>
+      <w:lvlJc w:val="left"/>
+      <w:pPr>
+        <w:tabs>
+          <w:tab w:val="num" w:pos="0"/>
+        </w:tabs>
+        <w:ind w:left="0" w:hanging="0"/>
+      </w:pPr>
+    </w:lvl>
+  </w:abstractNum>
+  <w:num w:numId="1">
+    <w:abstractNumId w:val="1"/>
+  </w:num>
+  <w:num w:numId="2">
+    <w:abstractNumId w:val="2"/>
+  </w:num>
+</w:numbering>
 </file>
 
 <file path=word/styles.xml><?xml version="1.0" encoding="utf-8"?>
@@ -1615,6 +1973,13 @@
     <w:qFormat/>
     <w:rPr>
       <w:color w:val="0000FF"/>
+    </w:rPr>
+  </w:style>
+  <w:style w:type="character" w:styleId="Punti">
+    <w:name w:val="Punti"/>
+    <w:qFormat/>
+    <w:rPr>
+      <w:rFonts w:ascii="OpenSymbol" w:hAnsi="OpenSymbol" w:eastAsia="OpenSymbol" w:cs="OpenSymbol"/>
     </w:rPr>
   </w:style>
   <w:style w:type="paragraph" w:styleId="Titolo">

</xml_diff>

<commit_message>
Aggiunto SUA dell'Autorità portuale nei modelli REG
</commit_message>
<xml_diff>
--- a/modelli/AA_accesso agli atti/AA10_REG.docx
+++ b/modelli/AA_accesso agli atti/AA10_REG.docx
@@ -947,8 +947,8 @@
         <w:rPr/>
         <w:fldChar w:fldCharType="separate"/>
       </w:r>
-      <w:bookmarkStart w:id="0" w:name="__Fieldmark__92_3825571921"/>
-      <w:bookmarkStart w:id="1" w:name="__Fieldmark__92_3825571921"/>
+      <w:bookmarkStart w:id="0" w:name="__Fieldmark__129_2828410077"/>
+      <w:bookmarkStart w:id="1" w:name="__Fieldmark__129_2828410077"/>
       <w:bookmarkEnd w:id="1"/>
       <w:r>
         <w:rPr/>
@@ -957,109 +957,25 @@
         <w:rPr/>
         <w:fldChar w:fldCharType="end"/>
       </w:r>
-      <w:bookmarkStart w:id="2" w:name="__Fieldmark__92_2416548785"/>
-      <w:bookmarkStart w:id="3" w:name="__Fieldmark__2589_1964799693"/>
-      <w:bookmarkStart w:id="4" w:name="__Fieldmark__279_1585666245"/>
-      <w:bookmarkStart w:id="5" w:name="__Fieldmark__535_1921254028"/>
-      <w:bookmarkStart w:id="6" w:name="__Fieldmark__279_4027006556"/>
-      <w:bookmarkStart w:id="7" w:name="__Fieldmark__92_2156278351"/>
+      <w:bookmarkStart w:id="2" w:name="__Fieldmark__535_19212540281"/>
+      <w:bookmarkStart w:id="3" w:name="__Fieldmark__109_2416548785"/>
+      <w:bookmarkStart w:id="4" w:name="__Fieldmark__2573_4027006556"/>
+      <w:bookmarkStart w:id="5" w:name="__Fieldmark__92_21562783511"/>
+      <w:bookmarkStart w:id="6" w:name="__Fieldmark__300_1585666245"/>
+      <w:bookmarkStart w:id="7" w:name="__Fieldmark__2609_1964799693"/>
+      <w:bookmarkStart w:id="8" w:name="__Fieldmark__148_3825571921"/>
       <w:bookmarkEnd w:id="2"/>
       <w:bookmarkEnd w:id="3"/>
       <w:bookmarkEnd w:id="4"/>
       <w:bookmarkEnd w:id="5"/>
       <w:bookmarkEnd w:id="6"/>
       <w:bookmarkEnd w:id="7"/>
+      <w:bookmarkEnd w:id="8"/>
       <w:r>
         <w:rPr>
           <w:rStyle w:val="DamodificareEG"/>
         </w:rPr>
-        <w:t xml:space="preserve"> la presente istanza </w:t>
-      </w:r>
-      <w:r>
-        <w:rPr>
-          <w:rStyle w:val="DamodificareEG"/>
-        </w:rPr>
-        <w:t xml:space="preserve">non può essere acquisita direttamente da questo Comando, ma deve pervenire </w:t>
-      </w:r>
-      <w:r>
-        <w:rPr>
-          <w:rStyle w:val="DamodificareEG"/>
-        </w:rPr>
-        <w:t>tramite</w:t>
-      </w:r>
-      <w:r>
-        <w:rPr>
-          <w:rStyle w:val="DamodificareEG"/>
-        </w:rPr>
-        <w:t>:</w:t>
-      </w:r>
-    </w:p>
-    <w:p>
-      <w:pPr>
-        <w:pStyle w:val="Corpodeltesto"/>
-        <w:numPr>
-          <w:ilvl w:val="0"/>
-          <w:numId w:val="1"/>
-        </w:numPr>
-        <w:rPr/>
-      </w:pPr>
-      <w:r>
-        <w:rPr>
-          <w:rStyle w:val="DamodificareEG"/>
-        </w:rPr>
-        <w:t xml:space="preserve">Sportello unico per le attività produttive (SUAP) </w:t>
-      </w:r>
-      <w:r>
-        <w:rPr>
-          <w:rStyle w:val="DamodificareEG"/>
-        </w:rPr>
-        <w:t>competente per territorio,</w:t>
-      </w:r>
-      <w:r>
-        <w:rPr>
-          <w:rStyle w:val="DamodificareEG"/>
-        </w:rPr>
-        <w:t xml:space="preserve"> unico soggetto pubblico di riferimento territoriale per tutti i procedimenti che abbiano ad oggetto le attività produttive e di prestazione di servizi, ai sensi del DPR 160/2010 come richiamato dall’art. 10 del DPR 151/11;</w:t>
-      </w:r>
-    </w:p>
-    <w:p>
-      <w:pPr>
-        <w:pStyle w:val="Corpodeltesto"/>
-        <w:numPr>
-          <w:ilvl w:val="0"/>
-          <w:numId w:val="1"/>
-        </w:numPr>
-        <w:rPr/>
-      </w:pPr>
-      <w:r>
-        <w:rPr>
-          <w:rStyle w:val="DamodificareEG"/>
-        </w:rPr>
-        <w:t xml:space="preserve">Sportello </w:t>
-      </w:r>
-      <w:r>
-        <w:rPr>
-          <w:rStyle w:val="DamodificareEG"/>
-        </w:rPr>
-        <w:t xml:space="preserve">unico </w:t>
-      </w:r>
-      <w:r>
-        <w:rPr>
-          <w:rStyle w:val="DamodificareEG"/>
-        </w:rPr>
-        <w:t>per l’edilizia (SUE) competent</w:t>
-      </w:r>
-      <w:r>
-        <w:rPr>
-          <w:rStyle w:val="DamodificareEG"/>
-        </w:rPr>
-        <w:t>e</w:t>
-      </w:r>
-      <w:r>
-        <w:rPr>
-          <w:rStyle w:val="DamodificareEG"/>
-        </w:rPr>
-        <w:t xml:space="preserve"> per territorio, unico punto di accesso per il privato interessato in relazione a tutte le vicende amministrative riguardanti il titolo abilitativo e l'intervento edilizio oggetto dello stesso, ai sensi dell’art. 5 del DPR 380/2001.</w:t>
+        <w:t xml:space="preserve"> mancanza o irregolarità della copia del documento d’identità del richiedente;</w:t>
       </w:r>
     </w:p>
     <w:p>
@@ -1087,9 +1003,9 @@
         <w:rPr/>
         <w:fldChar w:fldCharType="separate"/>
       </w:r>
-      <w:bookmarkStart w:id="8" w:name="__Fieldmark__148_3825571921"/>
-      <w:bookmarkStart w:id="9" w:name="__Fieldmark__148_3825571921"/>
-      <w:bookmarkEnd w:id="9"/>
+      <w:bookmarkStart w:id="9" w:name="__Fieldmark__155_2828410077"/>
+      <w:bookmarkStart w:id="10" w:name="__Fieldmark__155_2828410077"/>
+      <w:bookmarkEnd w:id="10"/>
       <w:r>
         <w:rPr/>
       </w:r>
@@ -1097,23 +1013,25 @@
         <w:rPr/>
         <w:fldChar w:fldCharType="end"/>
       </w:r>
-      <w:bookmarkStart w:id="10" w:name="__Fieldmark__2609_1964799693"/>
-      <w:bookmarkStart w:id="11" w:name="__Fieldmark__300_1585666245"/>
-      <w:bookmarkStart w:id="12" w:name="__Fieldmark__92_21562783511"/>
-      <w:bookmarkStart w:id="13" w:name="__Fieldmark__2573_4027006556"/>
-      <w:bookmarkStart w:id="14" w:name="__Fieldmark__109_2416548785"/>
-      <w:bookmarkStart w:id="15" w:name="__Fieldmark__535_19212540281"/>
-      <w:bookmarkEnd w:id="10"/>
+      <w:bookmarkStart w:id="11" w:name="__Fieldmark__316_1585666245"/>
+      <w:bookmarkStart w:id="12" w:name="__Fieldmark__2629_1964799693"/>
+      <w:bookmarkStart w:id="13" w:name="__Fieldmark__539_1921254028"/>
+      <w:bookmarkStart w:id="14" w:name="__Fieldmark__126_2416548785"/>
+      <w:bookmarkStart w:id="15" w:name="__Fieldmark__290_4027006556"/>
+      <w:bookmarkStart w:id="16" w:name="__Fieldmark__100_2156278351"/>
+      <w:bookmarkStart w:id="17" w:name="__Fieldmark__171_3825571921"/>
       <w:bookmarkEnd w:id="11"/>
       <w:bookmarkEnd w:id="12"/>
       <w:bookmarkEnd w:id="13"/>
       <w:bookmarkEnd w:id="14"/>
       <w:bookmarkEnd w:id="15"/>
+      <w:bookmarkEnd w:id="16"/>
+      <w:bookmarkEnd w:id="17"/>
       <w:r>
         <w:rPr>
           <w:rStyle w:val="DamodificareEG"/>
         </w:rPr>
-        <w:t xml:space="preserve"> mancanza o irregolarità della copia del documento d’identità del richiedente;</w:t>
+        <w:t xml:space="preserve"> mancanza o irregolarità dell’attestazione del pagamento dell’imposta di bollo;</w:t>
       </w:r>
     </w:p>
     <w:p>
@@ -1141,9 +1059,9 @@
         <w:rPr/>
         <w:fldChar w:fldCharType="separate"/>
       </w:r>
-      <w:bookmarkStart w:id="16" w:name="__Fieldmark__171_3825571921"/>
-      <w:bookmarkStart w:id="17" w:name="__Fieldmark__171_3825571921"/>
-      <w:bookmarkEnd w:id="17"/>
+      <w:bookmarkStart w:id="18" w:name="__Fieldmark__181_2828410077"/>
+      <w:bookmarkStart w:id="19" w:name="__Fieldmark__181_2828410077"/>
+      <w:bookmarkEnd w:id="19"/>
       <w:r>
         <w:rPr/>
       </w:r>
@@ -1151,23 +1069,25 @@
         <w:rPr/>
         <w:fldChar w:fldCharType="end"/>
       </w:r>
-      <w:bookmarkStart w:id="18" w:name="__Fieldmark__100_2156278351"/>
-      <w:bookmarkStart w:id="19" w:name="__Fieldmark__290_4027006556"/>
-      <w:bookmarkStart w:id="20" w:name="__Fieldmark__126_2416548785"/>
-      <w:bookmarkStart w:id="21" w:name="__Fieldmark__539_1921254028"/>
-      <w:bookmarkStart w:id="22" w:name="__Fieldmark__2629_1964799693"/>
-      <w:bookmarkStart w:id="23" w:name="__Fieldmark__316_1585666245"/>
-      <w:bookmarkEnd w:id="18"/>
-      <w:bookmarkEnd w:id="19"/>
+      <w:bookmarkStart w:id="20" w:name="__Fieldmark__110_2156278351"/>
+      <w:bookmarkStart w:id="21" w:name="__Fieldmark__332_1585666245"/>
+      <w:bookmarkStart w:id="22" w:name="__Fieldmark__547_1921254028"/>
+      <w:bookmarkStart w:id="23" w:name="__Fieldmark__302_4027006556"/>
+      <w:bookmarkStart w:id="24" w:name="__Fieldmark__143_2416548785"/>
+      <w:bookmarkStart w:id="25" w:name="__Fieldmark__2649_1964799693"/>
+      <w:bookmarkStart w:id="26" w:name="__Fieldmark__194_3825571921"/>
       <w:bookmarkEnd w:id="20"/>
       <w:bookmarkEnd w:id="21"/>
       <w:bookmarkEnd w:id="22"/>
       <w:bookmarkEnd w:id="23"/>
+      <w:bookmarkEnd w:id="24"/>
+      <w:bookmarkEnd w:id="25"/>
+      <w:bookmarkEnd w:id="26"/>
       <w:r>
         <w:rPr>
           <w:rStyle w:val="DamodificareEG"/>
         </w:rPr>
-        <w:t xml:space="preserve"> mancanza o irregolarità dell’attestazione del pagamento dell’imposta di bollo;</w:t>
+        <w:t xml:space="preserve"> mancanza o irregolarità della delega dell'interessato e copia del documento di identità;</w:t>
       </w:r>
     </w:p>
     <w:p>
@@ -1195,9 +1115,9 @@
         <w:rPr/>
         <w:fldChar w:fldCharType="separate"/>
       </w:r>
-      <w:bookmarkStart w:id="24" w:name="__Fieldmark__194_3825571921"/>
-      <w:bookmarkStart w:id="25" w:name="__Fieldmark__194_3825571921"/>
-      <w:bookmarkEnd w:id="25"/>
+      <w:bookmarkStart w:id="27" w:name="__Fieldmark__207_2828410077"/>
+      <w:bookmarkStart w:id="28" w:name="__Fieldmark__207_2828410077"/>
+      <w:bookmarkEnd w:id="28"/>
       <w:r>
         <w:rPr/>
       </w:r>
@@ -1205,72 +1125,20 @@
         <w:rPr/>
         <w:fldChar w:fldCharType="end"/>
       </w:r>
-      <w:bookmarkStart w:id="26" w:name="__Fieldmark__2649_1964799693"/>
-      <w:bookmarkStart w:id="27" w:name="__Fieldmark__143_2416548785"/>
-      <w:bookmarkStart w:id="28" w:name="__Fieldmark__302_4027006556"/>
-      <w:bookmarkStart w:id="29" w:name="__Fieldmark__547_1921254028"/>
-      <w:bookmarkStart w:id="30" w:name="__Fieldmark__332_1585666245"/>
-      <w:bookmarkStart w:id="31" w:name="__Fieldmark__110_2156278351"/>
-      <w:bookmarkEnd w:id="26"/>
-      <w:bookmarkEnd w:id="27"/>
-      <w:bookmarkEnd w:id="28"/>
+      <w:bookmarkStart w:id="29" w:name="__Fieldmark__2669_1964799693"/>
+      <w:bookmarkStart w:id="30" w:name="__Fieldmark__348_1585666245"/>
+      <w:bookmarkStart w:id="31" w:name="__Fieldmark__119_2156278351"/>
+      <w:bookmarkStart w:id="32" w:name="__Fieldmark__553_1921254028"/>
+      <w:bookmarkStart w:id="33" w:name="__Fieldmark__314_4027006556"/>
+      <w:bookmarkStart w:id="34" w:name="__Fieldmark__160_2416548785"/>
+      <w:bookmarkStart w:id="35" w:name="__Fieldmark__217_3825571921"/>
       <w:bookmarkEnd w:id="29"/>
       <w:bookmarkEnd w:id="30"/>
       <w:bookmarkEnd w:id="31"/>
-      <w:r>
-        <w:rPr>
-          <w:rStyle w:val="DamodificareEG"/>
-        </w:rPr>
-        <w:t xml:space="preserve"> mancanza o irregolarità della delega dell'interessato e copia del documento di identità;</w:t>
-      </w:r>
-    </w:p>
-    <w:p>
-      <w:pPr>
-        <w:pStyle w:val="Corpodeltesto"/>
-        <w:rPr/>
-      </w:pPr>
-      <w:r>
-        <w:fldChar w:fldCharType="begin">
-          <w:ffData>
-            <w:name w:val=""/>
-            <w:enabled/>
-            <w:calcOnExit w:val="0"/>
-            <w:checkBox>
-              <w:sizeAuto/>
-            </w:checkBox>
-          </w:ffData>
-        </w:fldChar>
-      </w:r>
-      <w:r>
-        <w:rPr/>
-        <w:instrText> FORMCHECKBOX </w:instrText>
-      </w:r>
-      <w:r>
-        <w:rPr/>
-        <w:fldChar w:fldCharType="separate"/>
-      </w:r>
-      <w:bookmarkStart w:id="32" w:name="__Fieldmark__217_3825571921"/>
-      <w:bookmarkStart w:id="33" w:name="__Fieldmark__217_3825571921"/>
+      <w:bookmarkEnd w:id="32"/>
       <w:bookmarkEnd w:id="33"/>
-      <w:r>
-        <w:rPr/>
-      </w:r>
-      <w:r>
-        <w:rPr/>
-        <w:fldChar w:fldCharType="end"/>
-      </w:r>
-      <w:bookmarkStart w:id="34" w:name="__Fieldmark__160_2416548785"/>
-      <w:bookmarkStart w:id="35" w:name="__Fieldmark__314_4027006556"/>
-      <w:bookmarkStart w:id="36" w:name="__Fieldmark__553_1921254028"/>
-      <w:bookmarkStart w:id="37" w:name="__Fieldmark__119_2156278351"/>
-      <w:bookmarkStart w:id="38" w:name="__Fieldmark__348_1585666245"/>
-      <w:bookmarkStart w:id="39" w:name="__Fieldmark__2669_1964799693"/>
       <w:bookmarkEnd w:id="34"/>
       <w:bookmarkEnd w:id="35"/>
-      <w:bookmarkEnd w:id="36"/>
-      <w:bookmarkEnd w:id="37"/>
-      <w:bookmarkEnd w:id="38"/>
-      <w:bookmarkEnd w:id="39"/>
       <w:r>
         <w:rPr>
           <w:rStyle w:val="DamodificareEG"/>
@@ -1316,65 +1184,7 @@
         <w:rPr>
           <w:lang w:val="it-IT"/>
         </w:rPr>
-        <w:t xml:space="preserve">regolarizzare l’istanza entro il termine di 10 giorni dalla ricezione di questa comunicazione, </w:t>
-      </w:r>
-      <w:r>
-        <w:rPr>
-          <w:rFonts w:eastAsia="Noto Serif CJK SC" w:cs="Lohit Devanagari"/>
-          <w:color w:val="auto"/>
-          <w:kern w:val="2"/>
-          <w:sz w:val="24"/>
-          <w:szCs w:val="24"/>
-          <w:lang w:val="it-IT" w:eastAsia="zh-CN" w:bidi="hi-IN"/>
-        </w:rPr>
-        <w:t xml:space="preserve">tramite </w:t>
-      </w:r>
-      <w:r>
-        <w:rPr>
-          <w:lang w:val="it-IT"/>
-        </w:rPr>
-        <w:t>l’indirizzo di posta elettronica certificata:</w:t>
-      </w:r>
-    </w:p>
-    <w:p>
-      <w:pPr>
-        <w:pStyle w:val="Corpodeltesto"/>
-        <w:rPr/>
-      </w:pPr>
-      <w:r>
-        <w:rPr>
-          <w:rStyle w:val="CollegamentoInternet"/>
-          <w:lang w:val="it-IT"/>
-        </w:rPr>
-        <w:fldChar w:fldCharType="begin"/>
-      </w:r>
-      <w:r>
-        <w:rPr>
-          <w:rStyle w:val="CollegamentoInternet"/>
-          <w:lang w:val="it-IT"/>
-        </w:rPr>
-        <w:instrText> MERGEFIELD $PEC_COMANDO </w:instrText>
-      </w:r>
-      <w:r>
-        <w:rPr>
-          <w:rStyle w:val="CollegamentoInternet"/>
-          <w:lang w:val="it-IT"/>
-        </w:rPr>
-        <w:fldChar w:fldCharType="separate"/>
-      </w:r>
-      <w:r>
-        <w:rPr>
-          <w:rStyle w:val="CollegamentoInternet"/>
-          <w:lang w:val="it-IT"/>
-        </w:rPr>
-        <w:t>&lt;$PEC_COMANDO&gt;</w:t>
-      </w:r>
-      <w:r>
-        <w:rPr>
-          <w:rStyle w:val="CollegamentoInternet"/>
-          <w:lang w:val="it-IT"/>
-        </w:rPr>
-        <w:fldChar w:fldCharType="end"/>
+        <w:t>regolarizzare l’istanza entro il termine di 10 giorni dalla ricezione di questa comunicazione.</w:t>
       </w:r>
     </w:p>
     <w:p>
@@ -1648,273 +1458,6 @@
 </w:ftr>
 </file>
 
-<file path=word/numbering.xml><?xml version="1.0" encoding="utf-8"?>
-<w:numbering xmlns:w="http://schemas.openxmlformats.org/wordprocessingml/2006/main" xmlns:o="urn:schemas-microsoft-com:office:office" xmlns:r="http://schemas.openxmlformats.org/officeDocument/2006/relationships" xmlns:v="urn:schemas-microsoft-com:vml" xmlns:mc="http://schemas.openxmlformats.org/markup-compatibility/2006" xmlns:w14="http://schemas.microsoft.com/office/word/2010/wordml" mc:Ignorable="w14">
-  <w:abstractNum w:abstractNumId="1">
-    <w:lvl w:ilvl="0">
-      <w:start w:val="1"/>
-      <w:numFmt w:val="bullet"/>
-      <w:lvlText w:val=""/>
-      <w:lvlJc w:val="left"/>
-      <w:pPr>
-        <w:tabs>
-          <w:tab w:val="num" w:pos="720"/>
-        </w:tabs>
-        <w:ind w:left="720" w:hanging="360"/>
-      </w:pPr>
-      <w:rPr>
-        <w:rFonts w:ascii="Symbol" w:hAnsi="Symbol" w:cs="Symbol" w:hint="default"/>
-      </w:rPr>
-    </w:lvl>
-    <w:lvl w:ilvl="1">
-      <w:start w:val="1"/>
-      <w:numFmt w:val="bullet"/>
-      <w:lvlText w:val="◦"/>
-      <w:lvlJc w:val="left"/>
-      <w:pPr>
-        <w:tabs>
-          <w:tab w:val="num" w:pos="1080"/>
-        </w:tabs>
-        <w:ind w:left="1080" w:hanging="360"/>
-      </w:pPr>
-      <w:rPr>
-        <w:rFonts w:ascii="OpenSymbol" w:hAnsi="OpenSymbol" w:cs="OpenSymbol" w:hint="default"/>
-      </w:rPr>
-    </w:lvl>
-    <w:lvl w:ilvl="2">
-      <w:start w:val="1"/>
-      <w:numFmt w:val="bullet"/>
-      <w:lvlText w:val="▪"/>
-      <w:lvlJc w:val="left"/>
-      <w:pPr>
-        <w:tabs>
-          <w:tab w:val="num" w:pos="1440"/>
-        </w:tabs>
-        <w:ind w:left="1440" w:hanging="360"/>
-      </w:pPr>
-      <w:rPr>
-        <w:rFonts w:ascii="OpenSymbol" w:hAnsi="OpenSymbol" w:cs="OpenSymbol" w:hint="default"/>
-      </w:rPr>
-    </w:lvl>
-    <w:lvl w:ilvl="3">
-      <w:start w:val="1"/>
-      <w:numFmt w:val="bullet"/>
-      <w:lvlText w:val=""/>
-      <w:lvlJc w:val="left"/>
-      <w:pPr>
-        <w:tabs>
-          <w:tab w:val="num" w:pos="1800"/>
-        </w:tabs>
-        <w:ind w:left="1800" w:hanging="360"/>
-      </w:pPr>
-      <w:rPr>
-        <w:rFonts w:ascii="Symbol" w:hAnsi="Symbol" w:cs="Symbol" w:hint="default"/>
-      </w:rPr>
-    </w:lvl>
-    <w:lvl w:ilvl="4">
-      <w:start w:val="1"/>
-      <w:numFmt w:val="bullet"/>
-      <w:lvlText w:val="◦"/>
-      <w:lvlJc w:val="left"/>
-      <w:pPr>
-        <w:tabs>
-          <w:tab w:val="num" w:pos="2160"/>
-        </w:tabs>
-        <w:ind w:left="2160" w:hanging="360"/>
-      </w:pPr>
-      <w:rPr>
-        <w:rFonts w:ascii="OpenSymbol" w:hAnsi="OpenSymbol" w:cs="OpenSymbol" w:hint="default"/>
-      </w:rPr>
-    </w:lvl>
-    <w:lvl w:ilvl="5">
-      <w:start w:val="1"/>
-      <w:numFmt w:val="bullet"/>
-      <w:lvlText w:val="▪"/>
-      <w:lvlJc w:val="left"/>
-      <w:pPr>
-        <w:tabs>
-          <w:tab w:val="num" w:pos="2520"/>
-        </w:tabs>
-        <w:ind w:left="2520" w:hanging="360"/>
-      </w:pPr>
-      <w:rPr>
-        <w:rFonts w:ascii="OpenSymbol" w:hAnsi="OpenSymbol" w:cs="OpenSymbol" w:hint="default"/>
-      </w:rPr>
-    </w:lvl>
-    <w:lvl w:ilvl="6">
-      <w:start w:val="1"/>
-      <w:numFmt w:val="bullet"/>
-      <w:lvlText w:val=""/>
-      <w:lvlJc w:val="left"/>
-      <w:pPr>
-        <w:tabs>
-          <w:tab w:val="num" w:pos="2880"/>
-        </w:tabs>
-        <w:ind w:left="2880" w:hanging="360"/>
-      </w:pPr>
-      <w:rPr>
-        <w:rFonts w:ascii="Symbol" w:hAnsi="Symbol" w:cs="Symbol" w:hint="default"/>
-      </w:rPr>
-    </w:lvl>
-    <w:lvl w:ilvl="7">
-      <w:start w:val="1"/>
-      <w:numFmt w:val="bullet"/>
-      <w:lvlText w:val="◦"/>
-      <w:lvlJc w:val="left"/>
-      <w:pPr>
-        <w:tabs>
-          <w:tab w:val="num" w:pos="3240"/>
-        </w:tabs>
-        <w:ind w:left="3240" w:hanging="360"/>
-      </w:pPr>
-      <w:rPr>
-        <w:rFonts w:ascii="OpenSymbol" w:hAnsi="OpenSymbol" w:cs="OpenSymbol" w:hint="default"/>
-      </w:rPr>
-    </w:lvl>
-    <w:lvl w:ilvl="8">
-      <w:start w:val="1"/>
-      <w:numFmt w:val="bullet"/>
-      <w:lvlText w:val="▪"/>
-      <w:lvlJc w:val="left"/>
-      <w:pPr>
-        <w:tabs>
-          <w:tab w:val="num" w:pos="3600"/>
-        </w:tabs>
-        <w:ind w:left="3600" w:hanging="360"/>
-      </w:pPr>
-      <w:rPr>
-        <w:rFonts w:ascii="OpenSymbol" w:hAnsi="OpenSymbol" w:cs="OpenSymbol" w:hint="default"/>
-      </w:rPr>
-    </w:lvl>
-  </w:abstractNum>
-  <w:abstractNum w:abstractNumId="2">
-    <w:lvl w:ilvl="0">
-      <w:start w:val="1"/>
-      <w:numFmt w:val="none"/>
-      <w:suff w:val="nothing"/>
-      <w:lvlText w:val=""/>
-      <w:lvlJc w:val="left"/>
-      <w:pPr>
-        <w:tabs>
-          <w:tab w:val="num" w:pos="0"/>
-        </w:tabs>
-        <w:ind w:left="0" w:hanging="0"/>
-      </w:pPr>
-    </w:lvl>
-    <w:lvl w:ilvl="1">
-      <w:start w:val="1"/>
-      <w:numFmt w:val="none"/>
-      <w:suff w:val="nothing"/>
-      <w:lvlText w:val=""/>
-      <w:lvlJc w:val="left"/>
-      <w:pPr>
-        <w:tabs>
-          <w:tab w:val="num" w:pos="0"/>
-        </w:tabs>
-        <w:ind w:left="0" w:hanging="0"/>
-      </w:pPr>
-    </w:lvl>
-    <w:lvl w:ilvl="2">
-      <w:start w:val="1"/>
-      <w:numFmt w:val="none"/>
-      <w:suff w:val="nothing"/>
-      <w:lvlText w:val=""/>
-      <w:lvlJc w:val="left"/>
-      <w:pPr>
-        <w:tabs>
-          <w:tab w:val="num" w:pos="0"/>
-        </w:tabs>
-        <w:ind w:left="0" w:hanging="0"/>
-      </w:pPr>
-    </w:lvl>
-    <w:lvl w:ilvl="3">
-      <w:start w:val="1"/>
-      <w:numFmt w:val="none"/>
-      <w:suff w:val="nothing"/>
-      <w:lvlText w:val=""/>
-      <w:lvlJc w:val="left"/>
-      <w:pPr>
-        <w:tabs>
-          <w:tab w:val="num" w:pos="0"/>
-        </w:tabs>
-        <w:ind w:left="0" w:hanging="0"/>
-      </w:pPr>
-    </w:lvl>
-    <w:lvl w:ilvl="4">
-      <w:start w:val="1"/>
-      <w:numFmt w:val="none"/>
-      <w:suff w:val="nothing"/>
-      <w:lvlText w:val=""/>
-      <w:lvlJc w:val="left"/>
-      <w:pPr>
-        <w:tabs>
-          <w:tab w:val="num" w:pos="0"/>
-        </w:tabs>
-        <w:ind w:left="0" w:hanging="0"/>
-      </w:pPr>
-    </w:lvl>
-    <w:lvl w:ilvl="5">
-      <w:start w:val="1"/>
-      <w:numFmt w:val="none"/>
-      <w:suff w:val="nothing"/>
-      <w:lvlText w:val=""/>
-      <w:lvlJc w:val="left"/>
-      <w:pPr>
-        <w:tabs>
-          <w:tab w:val="num" w:pos="0"/>
-        </w:tabs>
-        <w:ind w:left="0" w:hanging="0"/>
-      </w:pPr>
-    </w:lvl>
-    <w:lvl w:ilvl="6">
-      <w:start w:val="1"/>
-      <w:numFmt w:val="none"/>
-      <w:suff w:val="nothing"/>
-      <w:lvlText w:val=""/>
-      <w:lvlJc w:val="left"/>
-      <w:pPr>
-        <w:tabs>
-          <w:tab w:val="num" w:pos="0"/>
-        </w:tabs>
-        <w:ind w:left="0" w:hanging="0"/>
-      </w:pPr>
-    </w:lvl>
-    <w:lvl w:ilvl="7">
-      <w:start w:val="1"/>
-      <w:numFmt w:val="none"/>
-      <w:suff w:val="nothing"/>
-      <w:lvlText w:val=""/>
-      <w:lvlJc w:val="left"/>
-      <w:pPr>
-        <w:tabs>
-          <w:tab w:val="num" w:pos="0"/>
-        </w:tabs>
-        <w:ind w:left="0" w:hanging="0"/>
-      </w:pPr>
-    </w:lvl>
-    <w:lvl w:ilvl="8">
-      <w:start w:val="1"/>
-      <w:numFmt w:val="none"/>
-      <w:suff w:val="nothing"/>
-      <w:lvlText w:val=""/>
-      <w:lvlJc w:val="left"/>
-      <w:pPr>
-        <w:tabs>
-          <w:tab w:val="num" w:pos="0"/>
-        </w:tabs>
-        <w:ind w:left="0" w:hanging="0"/>
-      </w:pPr>
-    </w:lvl>
-  </w:abstractNum>
-  <w:num w:numId="1">
-    <w:abstractNumId w:val="1"/>
-  </w:num>
-  <w:num w:numId="2">
-    <w:abstractNumId w:val="2"/>
-  </w:num>
-</w:numbering>
-</file>
-
 <file path=word/styles.xml><?xml version="1.0" encoding="utf-8"?>
 <w:styles xmlns:w="http://schemas.openxmlformats.org/wordprocessingml/2006/main" xmlns:w14="http://schemas.microsoft.com/office/word/2010/wordml" xmlns:mc="http://schemas.openxmlformats.org/markup-compatibility/2006" mc:Ignorable="w14">
   <w:docDefaults>
@@ -1939,7 +1482,7 @@
     <w:pPr>
       <w:widowControl/>
       <w:suppressAutoHyphens w:val="true"/>
-      <w:overflowPunct w:val="true"/>
+      <w:overflowPunct w:val="false"/>
       <w:bidi w:val="0"/>
       <w:spacing w:before="0" w:after="0"/>
       <w:jc w:val="left"/>

</xml_diff>

<commit_message>
Revisione tutti modelli REG, levato "formale"
</commit_message>
<xml_diff>
--- a/modelli/AA_accesso agli atti/AA10_REG.docx
+++ b/modelli/AA_accesso agli atti/AA10_REG.docx
@@ -1,6 +1,6 @@
 
 <file path=word/document.xml><?xml version="1.0" encoding="utf-8"?>
-<w:document xmlns:o="urn:schemas-microsoft-com:office:office" xmlns:r="http://schemas.openxmlformats.org/officeDocument/2006/relationships" xmlns:v="urn:schemas-microsoft-com:vml" xmlns:w="http://schemas.openxmlformats.org/wordprocessingml/2006/main" xmlns:w10="urn:schemas-microsoft-com:office:word" xmlns:wp="http://schemas.openxmlformats.org/drawingml/2006/wordprocessingDrawing" xmlns:wps="http://schemas.microsoft.com/office/word/2010/wordprocessingShape" xmlns:wpg="http://schemas.microsoft.com/office/word/2010/wordprocessingGroup" xmlns:mc="http://schemas.openxmlformats.org/markup-compatibility/2006" xmlns:wp14="http://schemas.microsoft.com/office/word/2010/wordprocessingDrawing" xmlns:w14="http://schemas.microsoft.com/office/word/2010/wordml" mc:Ignorable="w14 wp14">
+<w:document xmlns:o="urn:schemas-microsoft-com:office:office" xmlns:r="http://schemas.openxmlformats.org/officeDocument/2006/relationships" xmlns:v="urn:schemas-microsoft-com:vml" xmlns:w="http://schemas.openxmlformats.org/wordprocessingml/2006/main" xmlns:w10="urn:schemas-microsoft-com:office:word" xmlns:wp="http://schemas.openxmlformats.org/drawingml/2006/wordprocessingDrawing" xmlns:wps="http://schemas.microsoft.com/office/word/2010/wordprocessingShape" xmlns:wpg="http://schemas.microsoft.com/office/word/2010/wordprocessingGroup" xmlns:mc="http://schemas.openxmlformats.org/markup-compatibility/2006" xmlns:wp14="http://schemas.microsoft.com/office/word/2010/wordprocessingDrawing" xmlns:w14="http://schemas.microsoft.com/office/word/2010/wordml" xmlns:w15="http://schemas.microsoft.com/office/word/2012/wordml" mc:Ignorable="w14 wp14 w15">
   <w:body>
     <w:tbl>
       <w:tblPr>
@@ -159,7 +159,7 @@
                 <w:sz w:val="20"/>
                 <w:rFonts w:ascii="Arial" w:hAnsi="Arial"/>
               </w:rPr>
-              <w:instrText> MERGEFIELD $NOME_COMANDO </w:instrText>
+              <w:instrText xml:space="preserve"> MERGEFIELD $NOME_COMANDO </w:instrText>
             </w:r>
             <w:r>
               <w:rPr>
@@ -240,7 +240,7 @@
                 <w:szCs w:val="20"/>
                 <w:iCs/>
               </w:rPr>
-              <w:instrText> MERGEFIELD $PEC_COMANDO </w:instrText>
+              <w:instrText xml:space="preserve"> MERGEFIELD $PEC_COMANDO </w:instrText>
             </w:r>
             <w:r>
               <w:rPr>
@@ -291,7 +291,7 @@
             </w:r>
             <w:r>
               <w:rPr/>
-              <w:instrText> MERGEFIELD $COMUNE_COMANDO </w:instrText>
+              <w:instrText xml:space="preserve"> MERGEFIELD $COMUNE_COMANDO </w:instrText>
             </w:r>
             <w:r>
               <w:rPr/>
@@ -335,7 +335,7 @@
             </w:r>
             <w:r>
               <w:rPr/>
-              <w:instrText> MERGEFIELD $NUM_PRATICA </w:instrText>
+              <w:instrText xml:space="preserve"> MERGEFIELD $NUM_PRATICA </w:instrText>
             </w:r>
             <w:r>
               <w:rPr/>
@@ -413,7 +413,7 @@
     </w:tbl>
     <w:p>
       <w:pPr>
-        <w:pStyle w:val="Corpodeltesto"/>
+        <w:pStyle w:val="BodyText"/>
         <w:rPr/>
       </w:pPr>
       <w:r>
@@ -469,7 +469,6 @@
               <w:widowControl w:val="false"/>
               <w:rPr>
                 <w:b/>
-                <w:b/>
                 <w:bCs/>
               </w:rPr>
             </w:pPr>
@@ -491,7 +490,7 @@
                 <w:b/>
                 <w:bCs/>
               </w:rPr>
-              <w:t>regolarizzazione formale</w:t>
+              <w:t>regolarizzazione</w:t>
             </w:r>
           </w:p>
           <w:p>
@@ -510,7 +509,7 @@
             </w:r>
             <w:r>
               <w:rPr/>
-              <w:instrText> MERGEFIELD $DESCRIZIONE_RICHIESTA </w:instrText>
+              <w:instrText xml:space="preserve"> MERGEFIELD $DESCRIZIONE_RICHIESTA </w:instrText>
             </w:r>
             <w:r>
               <w:rPr/>
@@ -534,7 +533,7 @@
             </w:r>
             <w:r>
               <w:rPr/>
-              <w:instrText> MERGEFIELD $NUM_PROT_RICHIESTA </w:instrText>
+              <w:instrText xml:space="preserve"> MERGEFIELD $NUM_PROT_RICHIESTA </w:instrText>
             </w:r>
             <w:r>
               <w:rPr/>
@@ -558,7 +557,7 @@
             </w:r>
             <w:r>
               <w:rPr/>
-              <w:instrText> MERGEFIELD $DATA_RICHIESTA </w:instrText>
+              <w:instrText xml:space="preserve"> MERGEFIELD $DATA_RICHIESTA </w:instrText>
             </w:r>
             <w:r>
               <w:rPr/>
@@ -610,7 +609,7 @@
                 <w:color w:val="auto"/>
                 <w:lang w:val="it-IT" w:eastAsia="zh-CN" w:bidi="hi-IN"/>
               </w:rPr>
-              <w:instrText> MERGEFIELD $RAGIONE_SOCIALE </w:instrText>
+              <w:instrText xml:space="preserve"> MERGEFIELD $RAGIONE_SOCIALE </w:instrText>
             </w:r>
             <w:r>
               <w:rPr>
@@ -676,7 +675,7 @@
                 <w:color w:val="auto"/>
                 <w:lang w:val="it-IT" w:eastAsia="zh-CN" w:bidi="hi-IN"/>
               </w:rPr>
-              <w:instrText> MERGEFIELD $INDIRIZZO_ATTIVITA </w:instrText>
+              <w:instrText xml:space="preserve"> MERGEFIELD $INDIRIZZO_ATTIVITA </w:instrText>
             </w:r>
             <w:r>
               <w:rPr>
@@ -717,7 +716,7 @@
     </w:tbl>
     <w:p>
       <w:pPr>
-        <w:pStyle w:val="Corpodeltesto"/>
+        <w:pStyle w:val="BodyText"/>
         <w:rPr/>
       </w:pPr>
       <w:r>
@@ -726,7 +725,7 @@
     </w:p>
     <w:p>
       <w:pPr>
-        <w:pStyle w:val="Corpodeltesto"/>
+        <w:pStyle w:val="BodyText"/>
         <w:rPr/>
       </w:pPr>
       <w:r>
@@ -827,7 +826,7 @@
             </w:r>
             <w:r>
               <w:rPr/>
-              <w:instrText> MERGEFIELD $ELENCO_ATTIVITA.Codice </w:instrText>
+              <w:instrText xml:space="preserve"> MERGEFIELD $ELENCO_ATTIVITA.Codice </w:instrText>
             </w:r>
             <w:r>
               <w:rPr/>
@@ -865,7 +864,7 @@
             </w:r>
             <w:r>
               <w:rPr/>
-              <w:instrText> MERGEFIELD $ELENCO_ATTIVITA.Descrizione </w:instrText>
+              <w:instrText xml:space="preserve"> MERGEFIELD $ELENCO_ATTIVITA.Descrizione </w:instrText>
             </w:r>
             <w:r>
               <w:rPr/>
@@ -885,7 +884,7 @@
     </w:tbl>
     <w:p>
       <w:pPr>
-        <w:pStyle w:val="Corpodeltesto"/>
+        <w:pStyle w:val="BodyText"/>
         <w:rPr/>
       </w:pPr>
       <w:r>
@@ -894,7 +893,7 @@
     </w:p>
     <w:p>
       <w:pPr>
-        <w:pStyle w:val="Corpodeltesto"/>
+        <w:pStyle w:val="BodyText"/>
         <w:rPr/>
       </w:pPr>
       <w:r>
@@ -919,18 +918,18 @@
         <w:rPr>
           <w:lang w:val="it-IT"/>
         </w:rPr>
-        <w:t xml:space="preserve"> formali nella documentazione inviata:</w:t>
+        <w:t xml:space="preserve"> nella documentazione inviata:</w:t>
       </w:r>
     </w:p>
     <w:p>
       <w:pPr>
-        <w:pStyle w:val="Corpodeltesto"/>
+        <w:pStyle w:val="BodyText"/>
         <w:rPr/>
       </w:pPr>
       <w:r>
         <w:fldChar w:fldCharType="begin">
           <w:ffData>
-            <w:name w:val=""/>
+            <w:name w:val="Bookmark"/>
             <w:enabled/>
             <w:calcOnExit w:val="0"/>
             <w:checkBox>
@@ -941,14 +940,14 @@
       </w:r>
       <w:r>
         <w:rPr/>
-        <w:instrText> FORMCHECKBOX </w:instrText>
+        <w:instrText xml:space="preserve"> FORMCHECKBOX </w:instrText>
       </w:r>
       <w:r>
         <w:rPr/>
         <w:fldChar w:fldCharType="separate"/>
       </w:r>
-      <w:bookmarkStart w:id="0" w:name="__Fieldmark__129_2828410077"/>
-      <w:bookmarkStart w:id="1" w:name="__Fieldmark__129_2828410077"/>
+      <w:bookmarkStart w:id="0" w:name="Bookmark"/>
+      <w:bookmarkStart w:id="1" w:name="Bookmark"/>
       <w:bookmarkEnd w:id="1"/>
       <w:r>
         <w:rPr/>
@@ -957,36 +956,26 @@
         <w:rPr/>
         <w:fldChar w:fldCharType="end"/>
       </w:r>
-      <w:bookmarkStart w:id="2" w:name="__Fieldmark__535_19212540281"/>
-      <w:bookmarkStart w:id="3" w:name="__Fieldmark__109_2416548785"/>
-      <w:bookmarkStart w:id="4" w:name="__Fieldmark__2573_4027006556"/>
-      <w:bookmarkStart w:id="5" w:name="__Fieldmark__92_21562783511"/>
-      <w:bookmarkStart w:id="6" w:name="__Fieldmark__300_1585666245"/>
-      <w:bookmarkStart w:id="7" w:name="__Fieldmark__2609_1964799693"/>
-      <w:bookmarkStart w:id="8" w:name="__Fieldmark__148_3825571921"/>
-      <w:bookmarkEnd w:id="2"/>
-      <w:bookmarkEnd w:id="3"/>
-      <w:bookmarkEnd w:id="4"/>
-      <w:bookmarkEnd w:id="5"/>
-      <w:bookmarkEnd w:id="6"/>
-      <w:bookmarkEnd w:id="7"/>
-      <w:bookmarkEnd w:id="8"/>
+      <w:r>
+        <w:rPr/>
+        <w:t xml:space="preserve"> </w:t>
+      </w:r>
       <w:r>
         <w:rPr>
           <w:rStyle w:val="DamodificareEG"/>
         </w:rPr>
-        <w:t xml:space="preserve"> mancanza o irregolarità della copia del documento d’identità del richiedente;</w:t>
+        <w:t>mancanza o irregolarità della copia del documento d’identità del richiedente;</w:t>
       </w:r>
     </w:p>
     <w:p>
       <w:pPr>
-        <w:pStyle w:val="Corpodeltesto"/>
+        <w:pStyle w:val="BodyText"/>
         <w:rPr/>
       </w:pPr>
       <w:r>
         <w:fldChar w:fldCharType="begin">
           <w:ffData>
-            <w:name w:val=""/>
+            <w:name w:val="Bookmark Copy 1"/>
             <w:enabled/>
             <w:calcOnExit w:val="0"/>
             <w:checkBox>
@@ -997,15 +986,15 @@
       </w:r>
       <w:r>
         <w:rPr/>
-        <w:instrText> FORMCHECKBOX </w:instrText>
+        <w:instrText xml:space="preserve"> FORMCHECKBOX </w:instrText>
       </w:r>
       <w:r>
         <w:rPr/>
         <w:fldChar w:fldCharType="separate"/>
       </w:r>
-      <w:bookmarkStart w:id="9" w:name="__Fieldmark__155_2828410077"/>
-      <w:bookmarkStart w:id="10" w:name="__Fieldmark__155_2828410077"/>
-      <w:bookmarkEnd w:id="10"/>
+      <w:bookmarkStart w:id="2" w:name="Bookmark_Copy_1"/>
+      <w:bookmarkStart w:id="3" w:name="Bookmark_Copy_1"/>
+      <w:bookmarkEnd w:id="3"/>
       <w:r>
         <w:rPr/>
       </w:r>
@@ -1013,36 +1002,28 @@
         <w:rPr/>
         <w:fldChar w:fldCharType="end"/>
       </w:r>
-      <w:bookmarkStart w:id="11" w:name="__Fieldmark__316_1585666245"/>
-      <w:bookmarkStart w:id="12" w:name="__Fieldmark__2629_1964799693"/>
-      <w:bookmarkStart w:id="13" w:name="__Fieldmark__539_1921254028"/>
-      <w:bookmarkStart w:id="14" w:name="__Fieldmark__126_2416548785"/>
-      <w:bookmarkStart w:id="15" w:name="__Fieldmark__290_4027006556"/>
-      <w:bookmarkStart w:id="16" w:name="__Fieldmark__100_2156278351"/>
-      <w:bookmarkStart w:id="17" w:name="__Fieldmark__171_3825571921"/>
-      <w:bookmarkEnd w:id="11"/>
-      <w:bookmarkEnd w:id="12"/>
-      <w:bookmarkEnd w:id="13"/>
-      <w:bookmarkEnd w:id="14"/>
-      <w:bookmarkEnd w:id="15"/>
-      <w:bookmarkEnd w:id="16"/>
-      <w:bookmarkEnd w:id="17"/>
+      <w:bookmarkStart w:id="4" w:name="Bookmark_Copy_1"/>
+      <w:bookmarkEnd w:id="4"/>
+      <w:r>
+        <w:rPr/>
+        <w:t xml:space="preserve"> </w:t>
+      </w:r>
       <w:r>
         <w:rPr>
           <w:rStyle w:val="DamodificareEG"/>
         </w:rPr>
-        <w:t xml:space="preserve"> mancanza o irregolarità dell’attestazione del pagamento dell’imposta di bollo;</w:t>
+        <w:t>mancanza o irregolarità dell’attestazione del pagamento dell’imposta di bollo;</w:t>
       </w:r>
     </w:p>
     <w:p>
       <w:pPr>
-        <w:pStyle w:val="Corpodeltesto"/>
+        <w:pStyle w:val="BodyText"/>
         <w:rPr/>
       </w:pPr>
       <w:r>
         <w:fldChar w:fldCharType="begin">
           <w:ffData>
-            <w:name w:val=""/>
+            <w:name w:val="Bookmark Copy 2"/>
             <w:enabled/>
             <w:calcOnExit w:val="0"/>
             <w:checkBox>
@@ -1053,15 +1034,15 @@
       </w:r>
       <w:r>
         <w:rPr/>
-        <w:instrText> FORMCHECKBOX </w:instrText>
+        <w:instrText xml:space="preserve"> FORMCHECKBOX </w:instrText>
       </w:r>
       <w:r>
         <w:rPr/>
         <w:fldChar w:fldCharType="separate"/>
       </w:r>
-      <w:bookmarkStart w:id="18" w:name="__Fieldmark__181_2828410077"/>
-      <w:bookmarkStart w:id="19" w:name="__Fieldmark__181_2828410077"/>
-      <w:bookmarkEnd w:id="19"/>
+      <w:bookmarkStart w:id="5" w:name="Bookmark_Copy_2"/>
+      <w:bookmarkStart w:id="6" w:name="Bookmark_Copy_2"/>
+      <w:bookmarkEnd w:id="6"/>
       <w:r>
         <w:rPr/>
       </w:r>
@@ -1069,36 +1050,28 @@
         <w:rPr/>
         <w:fldChar w:fldCharType="end"/>
       </w:r>
-      <w:bookmarkStart w:id="20" w:name="__Fieldmark__110_2156278351"/>
-      <w:bookmarkStart w:id="21" w:name="__Fieldmark__332_1585666245"/>
-      <w:bookmarkStart w:id="22" w:name="__Fieldmark__547_1921254028"/>
-      <w:bookmarkStart w:id="23" w:name="__Fieldmark__302_4027006556"/>
-      <w:bookmarkStart w:id="24" w:name="__Fieldmark__143_2416548785"/>
-      <w:bookmarkStart w:id="25" w:name="__Fieldmark__2649_1964799693"/>
-      <w:bookmarkStart w:id="26" w:name="__Fieldmark__194_3825571921"/>
-      <w:bookmarkEnd w:id="20"/>
-      <w:bookmarkEnd w:id="21"/>
-      <w:bookmarkEnd w:id="22"/>
-      <w:bookmarkEnd w:id="23"/>
-      <w:bookmarkEnd w:id="24"/>
-      <w:bookmarkEnd w:id="25"/>
-      <w:bookmarkEnd w:id="26"/>
+      <w:bookmarkStart w:id="7" w:name="Bookmark_Copy_2"/>
+      <w:bookmarkEnd w:id="7"/>
+      <w:r>
+        <w:rPr/>
+        <w:t xml:space="preserve"> </w:t>
+      </w:r>
       <w:r>
         <w:rPr>
           <w:rStyle w:val="DamodificareEG"/>
         </w:rPr>
-        <w:t xml:space="preserve"> mancanza o irregolarità della delega dell'interessato e copia del documento di identità;</w:t>
+        <w:t>mancanza o irregolarità della delega dell'interessato e copia del documento di identità;</w:t>
       </w:r>
     </w:p>
     <w:p>
       <w:pPr>
-        <w:pStyle w:val="Corpodeltesto"/>
+        <w:pStyle w:val="BodyText"/>
         <w:rPr/>
       </w:pPr>
       <w:r>
         <w:fldChar w:fldCharType="begin">
           <w:ffData>
-            <w:name w:val=""/>
+            <w:name w:val="Bookmark Copy 3"/>
             <w:enabled/>
             <w:calcOnExit w:val="0"/>
             <w:checkBox>
@@ -1109,15 +1082,15 @@
       </w:r>
       <w:r>
         <w:rPr/>
-        <w:instrText> FORMCHECKBOX </w:instrText>
+        <w:instrText xml:space="preserve"> FORMCHECKBOX </w:instrText>
       </w:r>
       <w:r>
         <w:rPr/>
         <w:fldChar w:fldCharType="separate"/>
       </w:r>
-      <w:bookmarkStart w:id="27" w:name="__Fieldmark__207_2828410077"/>
-      <w:bookmarkStart w:id="28" w:name="__Fieldmark__207_2828410077"/>
-      <w:bookmarkEnd w:id="28"/>
+      <w:bookmarkStart w:id="8" w:name="Bookmark_Copy_3"/>
+      <w:bookmarkStart w:id="9" w:name="Bookmark_Copy_3"/>
+      <w:bookmarkEnd w:id="9"/>
       <w:r>
         <w:rPr/>
       </w:r>
@@ -1125,31 +1098,82 @@
         <w:rPr/>
         <w:fldChar w:fldCharType="end"/>
       </w:r>
-      <w:bookmarkStart w:id="29" w:name="__Fieldmark__2669_1964799693"/>
-      <w:bookmarkStart w:id="30" w:name="__Fieldmark__348_1585666245"/>
-      <w:bookmarkStart w:id="31" w:name="__Fieldmark__119_2156278351"/>
-      <w:bookmarkStart w:id="32" w:name="__Fieldmark__553_1921254028"/>
-      <w:bookmarkStart w:id="33" w:name="__Fieldmark__314_4027006556"/>
-      <w:bookmarkStart w:id="34" w:name="__Fieldmark__160_2416548785"/>
-      <w:bookmarkStart w:id="35" w:name="__Fieldmark__217_3825571921"/>
-      <w:bookmarkEnd w:id="29"/>
-      <w:bookmarkEnd w:id="30"/>
-      <w:bookmarkEnd w:id="31"/>
-      <w:bookmarkEnd w:id="32"/>
-      <w:bookmarkEnd w:id="33"/>
-      <w:bookmarkEnd w:id="34"/>
-      <w:bookmarkEnd w:id="35"/>
+      <w:bookmarkStart w:id="10" w:name="Bookmark_Copy_3"/>
+      <w:bookmarkEnd w:id="10"/>
+      <w:r>
+        <w:rPr/>
+        <w:t xml:space="preserve"> </w:t>
+      </w:r>
       <w:r>
         <w:rPr>
           <w:rStyle w:val="DamodificareEG"/>
           <w:lang w:val="it-IT"/>
         </w:rPr>
-        <w:t xml:space="preserve"> mancanza o irregolarità della documentazione che attesti l'interesse diretto, concreto e attuale che corrisponde ad una situazione giuridicamente tutelata e collegata agli atti richiesti. Per comprovare eventuali stati, qualità, fatti personali è possibile ricorrere all'autocertificazione secondo la vigente normativa.</w:t>
+        <w:t>mancanza o irregolarità della documentazione che attesti l'interesse diretto, concreto e attuale che corrisponde ad una situazione giuridicamente tutelata e collegata agli atti richiesti. Per comprovare eventuali stati, qualità, fatti personali è possibile ricorrere all'autocertificazione secondo la vigente normativa;</w:t>
       </w:r>
     </w:p>
     <w:p>
       <w:pPr>
-        <w:pStyle w:val="Corpodeltesto"/>
+        <w:pStyle w:val="BodyText"/>
+        <w:rPr/>
+      </w:pPr>
+      <w:r>
+        <w:fldChar w:fldCharType="begin">
+          <w:ffData>
+            <w:name w:val="Bookmark Copy 2 Copy 1"/>
+            <w:enabled/>
+            <w:calcOnExit w:val="0"/>
+            <w:checkBox>
+              <w:sizeAuto/>
+            </w:checkBox>
+          </w:ffData>
+        </w:fldChar>
+      </w:r>
+      <w:r>
+        <w:rPr/>
+        <w:instrText xml:space="preserve"> FORMCHECKBOX </w:instrText>
+      </w:r>
+      <w:r>
+        <w:rPr/>
+        <w:fldChar w:fldCharType="separate"/>
+      </w:r>
+      <w:bookmarkStart w:id="11" w:name="Bookmark_Copy_2_Copy_1"/>
+      <w:bookmarkStart w:id="12" w:name="Bookmark_Copy_2_Copy_1"/>
+      <w:bookmarkEnd w:id="12"/>
+      <w:r>
+        <w:rPr/>
+      </w:r>
+      <w:r>
+        <w:rPr/>
+        <w:fldChar w:fldCharType="end"/>
+      </w:r>
+      <w:bookmarkStart w:id="13" w:name="Bookmark_Copy_2_Copy_1"/>
+      <w:bookmarkEnd w:id="13"/>
+      <w:r>
+        <w:rPr>
+          <w:rStyle w:val="DamodificareEG"/>
+          <w:lang w:val="it-IT"/>
+        </w:rPr>
+        <w:t xml:space="preserve"> i documenti digitali allegati risultano illeggibili per eccessiva dimensione, errato formato dei dati o </w:t>
+      </w:r>
+      <w:r>
+        <w:rPr>
+          <w:rStyle w:val="DamodificareEG"/>
+          <w:lang w:val="it-IT"/>
+        </w:rPr>
+        <w:t xml:space="preserve">per </w:t>
+      </w:r>
+      <w:r>
+        <w:rPr>
+          <w:rStyle w:val="DamodificareEG"/>
+          <w:lang w:val="it-IT"/>
+        </w:rPr>
+        <w:t>modalità d’invio.</w:t>
+      </w:r>
+    </w:p>
+    <w:p>
+      <w:pPr>
+        <w:pStyle w:val="BodyText"/>
         <w:rPr/>
       </w:pPr>
       <w:r>
@@ -1189,7 +1213,7 @@
     </w:p>
     <w:p>
       <w:pPr>
-        <w:pStyle w:val="Corpodeltesto"/>
+        <w:pStyle w:val="BodyText"/>
         <w:keepNext w:val="true"/>
         <w:rPr/>
       </w:pPr>
@@ -1280,7 +1304,7 @@
             </w:r>
             <w:r>
               <w:rPr/>
-              <w:instrText> MERGEFIELD $NOME_COMANDANTE </w:instrText>
+              <w:instrText xml:space="preserve"> MERGEFIELD $NOME_COMANDANTE </w:instrText>
             </w:r>
             <w:r>
               <w:rPr/>
@@ -1304,7 +1328,7 @@
             </w:r>
             <w:r>
               <w:rPr/>
-              <w:instrText> MERGEFIELD $COGNOME_COMANDANTE </w:instrText>
+              <w:instrText xml:space="preserve"> MERGEFIELD $COGNOME_COMANDANTE </w:instrText>
             </w:r>
             <w:r>
               <w:rPr/>
@@ -1374,10 +1398,10 @@
 </file>
 
 <file path=word/footer1.xml><?xml version="1.0" encoding="utf-8"?>
-<w:ftr xmlns:o="urn:schemas-microsoft-com:office:office" xmlns:r="http://schemas.openxmlformats.org/officeDocument/2006/relationships" xmlns:v="urn:schemas-microsoft-com:vml" xmlns:w="http://schemas.openxmlformats.org/wordprocessingml/2006/main" xmlns:w10="urn:schemas-microsoft-com:office:word" xmlns:wp="http://schemas.openxmlformats.org/drawingml/2006/wordprocessingDrawing" xmlns:wps="http://schemas.microsoft.com/office/word/2010/wordprocessingShape" xmlns:wpg="http://schemas.microsoft.com/office/word/2010/wordprocessingGroup" xmlns:mc="http://schemas.openxmlformats.org/markup-compatibility/2006" xmlns:wp14="http://schemas.microsoft.com/office/word/2010/wordprocessingDrawing" xmlns:w14="http://schemas.microsoft.com/office/word/2010/wordml" mc:Ignorable="w14 wp14">
+<w:ftr xmlns:o="urn:schemas-microsoft-com:office:office" xmlns:r="http://schemas.openxmlformats.org/officeDocument/2006/relationships" xmlns:v="urn:schemas-microsoft-com:vml" xmlns:w="http://schemas.openxmlformats.org/wordprocessingml/2006/main" xmlns:w10="urn:schemas-microsoft-com:office:word" xmlns:wp="http://schemas.openxmlformats.org/drawingml/2006/wordprocessingDrawing" xmlns:wps="http://schemas.microsoft.com/office/word/2010/wordprocessingShape" xmlns:wpg="http://schemas.microsoft.com/office/word/2010/wordprocessingGroup" xmlns:mc="http://schemas.openxmlformats.org/markup-compatibility/2006" xmlns:wp14="http://schemas.microsoft.com/office/word/2010/wordprocessingDrawing" xmlns:w14="http://schemas.microsoft.com/office/word/2010/wordml" xmlns:w15="http://schemas.microsoft.com/office/word/2012/wordml" mc:Ignorable="w14 wp14 w15">
   <w:p>
     <w:pPr>
-      <w:pStyle w:val="Pidipagina"/>
+      <w:pStyle w:val="Footer"/>
       <w:rPr/>
     </w:pPr>
     <w:r>
@@ -1390,7 +1414,7 @@
     </w:r>
     <w:r>
       <w:rPr/>
-      <w:instrText> PAGE </w:instrText>
+      <w:instrText xml:space="preserve"> PAGE </w:instrText>
     </w:r>
     <w:r>
       <w:rPr/>
@@ -1414,7 +1438,7 @@
     </w:r>
     <w:r>
       <w:rPr/>
-      <w:instrText> NUMPAGES </w:instrText>
+      <w:instrText xml:space="preserve"> NUMPAGES </w:instrText>
     </w:r>
     <w:r>
       <w:rPr/>
@@ -1431,7 +1455,7 @@
   </w:p>
   <w:p>
     <w:pPr>
-      <w:pStyle w:val="Pidipagina"/>
+      <w:pStyle w:val="Footer"/>
       <w:rPr/>
     </w:pPr>
     <w:r>
@@ -1440,7 +1464,7 @@
     </w:r>
     <w:r>
       <w:rPr/>
-      <w:instrText> FILENAME </w:instrText>
+      <w:instrText xml:space="preserve"> FILENAME </w:instrText>
     </w:r>
     <w:r>
       <w:rPr/>
@@ -1525,22 +1549,22 @@
       <w:rFonts w:ascii="OpenSymbol" w:hAnsi="OpenSymbol" w:eastAsia="OpenSymbol" w:cs="OpenSymbol"/>
     </w:rPr>
   </w:style>
-  <w:style w:type="paragraph" w:styleId="Titolo">
-    <w:name w:val="Titolo"/>
+  <w:style w:type="paragraph" w:styleId="Heading">
+    <w:name w:val="Heading"/>
     <w:basedOn w:val="Normal"/>
-    <w:next w:val="Corpodeltesto"/>
+    <w:next w:val="BodyText"/>
     <w:qFormat/>
     <w:pPr>
       <w:keepNext w:val="true"/>
       <w:spacing w:before="240" w:after="120"/>
     </w:pPr>
     <w:rPr>
-      <w:rFonts w:ascii="Liberation Sans" w:hAnsi="Liberation Sans" w:eastAsia="Noto Sans CJK SC" w:cs="Lohit Devanagari"/>
+      <w:rFonts w:ascii="Liberation Sans" w:hAnsi="Liberation Sans" w:eastAsia="Noto Sans CJK SC" w:cs="Lohit Marathi"/>
       <w:sz w:val="28"/>
       <w:szCs w:val="28"/>
     </w:rPr>
   </w:style>
-  <w:style w:type="paragraph" w:styleId="Corpodeltesto">
+  <w:style w:type="paragraph" w:styleId="BodyText">
     <w:name w:val="Body Text"/>
     <w:basedOn w:val="Normal"/>
     <w:pPr>
@@ -1549,15 +1573,15 @@
     </w:pPr>
     <w:rPr/>
   </w:style>
-  <w:style w:type="paragraph" w:styleId="Elenco">
+  <w:style w:type="paragraph" w:styleId="List">
     <w:name w:val="List"/>
-    <w:basedOn w:val="Corpodeltesto"/>
+    <w:basedOn w:val="BodyText"/>
     <w:pPr/>
     <w:rPr>
       <w:rFonts w:cs="Lohit Devanagari"/>
     </w:rPr>
   </w:style>
-  <w:style w:type="paragraph" w:styleId="Didascalia">
+  <w:style w:type="paragraph" w:styleId="Caption">
     <w:name w:val="Caption"/>
     <w:basedOn w:val="Normal"/>
     <w:qFormat/>
@@ -1571,6 +1595,32 @@
       <w:iCs/>
       <w:sz w:val="24"/>
       <w:szCs w:val="24"/>
+    </w:rPr>
+  </w:style>
+  <w:style w:type="paragraph" w:styleId="Index">
+    <w:name w:val="Index"/>
+    <w:basedOn w:val="Normal"/>
+    <w:qFormat/>
+    <w:pPr>
+      <w:suppressLineNumbers/>
+    </w:pPr>
+    <w:rPr>
+      <w:rFonts w:cs="Lohit Marathi"/>
+    </w:rPr>
+  </w:style>
+  <w:style w:type="paragraph" w:styleId="Titolo">
+    <w:name w:val="Titolo"/>
+    <w:basedOn w:val="Normal"/>
+    <w:next w:val="BodyText"/>
+    <w:qFormat/>
+    <w:pPr>
+      <w:keepNext w:val="true"/>
+      <w:spacing w:before="240" w:after="120"/>
+    </w:pPr>
+    <w:rPr>
+      <w:rFonts w:ascii="Liberation Sans" w:hAnsi="Liberation Sans" w:eastAsia="Noto Sans CJK SC" w:cs="Lohit Devanagari"/>
+      <w:sz w:val="28"/>
+      <w:szCs w:val="28"/>
     </w:rPr>
   </w:style>
   <w:style w:type="paragraph" w:styleId="Indice">
@@ -1614,7 +1664,14 @@
     <w:pPr/>
     <w:rPr/>
   </w:style>
-  <w:style w:type="paragraph" w:styleId="Pidipagina">
+  <w:style w:type="paragraph" w:styleId="HeaderandFooter">
+    <w:name w:val="Header and Footer"/>
+    <w:basedOn w:val="Normal"/>
+    <w:qFormat/>
+    <w:pPr/>
+    <w:rPr/>
+  </w:style>
+  <w:style w:type="paragraph" w:styleId="Footer">
     <w:name w:val="Footer"/>
     <w:basedOn w:val="Intestazioneepidipagina"/>
     <w:pPr>
@@ -1625,7 +1682,7 @@
   </w:style>
   <w:style w:type="paragraph" w:styleId="Pidipaginaasinistra">
     <w:name w:val="Piè di pagina a sinistra"/>
-    <w:basedOn w:val="Pidipagina"/>
+    <w:basedOn w:val="Footer"/>
     <w:qFormat/>
     <w:pPr>
       <w:suppressLineNumbers/>
@@ -1634,4 +1691,110 @@
     <w:rPr/>
   </w:style>
 </w:styles>
+</file>
+
+<file path=word/theme/theme1.xml><?xml version="1.0" encoding="utf-8"?>
+<a:theme xmlns:a="http://schemas.openxmlformats.org/drawingml/2006/main" xmlns:r="http://schemas.openxmlformats.org/officeDocument/2006/relationships" name="Office Theme">
+  <a:themeElements>
+    <a:clrScheme name="LibreOffice">
+      <a:dk1>
+        <a:srgbClr val="000000"/>
+      </a:dk1>
+      <a:lt1>
+        <a:srgbClr val="ffffff"/>
+      </a:lt1>
+      <a:dk2>
+        <a:srgbClr val="000000"/>
+      </a:dk2>
+      <a:lt2>
+        <a:srgbClr val="ffffff"/>
+      </a:lt2>
+      <a:accent1>
+        <a:srgbClr val="18a303"/>
+      </a:accent1>
+      <a:accent2>
+        <a:srgbClr val="0369a3"/>
+      </a:accent2>
+      <a:accent3>
+        <a:srgbClr val="a33e03"/>
+      </a:accent3>
+      <a:accent4>
+        <a:srgbClr val="8e03a3"/>
+      </a:accent4>
+      <a:accent5>
+        <a:srgbClr val="c99c00"/>
+      </a:accent5>
+      <a:accent6>
+        <a:srgbClr val="c9211e"/>
+      </a:accent6>
+      <a:hlink>
+        <a:srgbClr val="0000ee"/>
+      </a:hlink>
+      <a:folHlink>
+        <a:srgbClr val="551a8b"/>
+      </a:folHlink>
+    </a:clrScheme>
+    <a:fontScheme name="Office">
+      <a:majorFont>
+        <a:latin typeface="Arial" pitchFamily="0" charset="1"/>
+        <a:ea typeface="DejaVu Sans" pitchFamily="0" charset="1"/>
+        <a:cs typeface="DejaVu Sans" pitchFamily="0" charset="1"/>
+      </a:majorFont>
+      <a:minorFont>
+        <a:latin typeface="Arial" pitchFamily="0" charset="1"/>
+        <a:ea typeface="DejaVu Sans" pitchFamily="0" charset="1"/>
+        <a:cs typeface="DejaVu Sans" pitchFamily="0" charset="1"/>
+      </a:minorFont>
+    </a:fontScheme>
+    <a:fmtScheme>
+      <a:fillStyleLst>
+        <a:solidFill>
+          <a:schemeClr val="phClr"/>
+        </a:solidFill>
+        <a:solidFill>
+          <a:schemeClr val="phClr"/>
+        </a:solidFill>
+        <a:solidFill>
+          <a:schemeClr val="phClr"/>
+        </a:solidFill>
+      </a:fillStyleLst>
+      <a:lnStyleLst>
+        <a:ln w="6350" cap="flat" cmpd="sng" algn="ctr">
+          <a:prstDash val="solid"/>
+          <a:miter/>
+        </a:ln>
+        <a:ln w="6350" cap="flat" cmpd="sng" algn="ctr">
+          <a:prstDash val="solid"/>
+          <a:miter/>
+        </a:ln>
+        <a:ln w="6350" cap="flat" cmpd="sng" algn="ctr">
+          <a:prstDash val="solid"/>
+          <a:miter/>
+        </a:ln>
+      </a:lnStyleLst>
+      <a:effectStyleLst>
+        <a:effectStyle>
+          <a:effectLst/>
+        </a:effectStyle>
+        <a:effectStyle>
+          <a:effectLst/>
+        </a:effectStyle>
+        <a:effectStyle>
+          <a:effectLst/>
+        </a:effectStyle>
+      </a:effectStyleLst>
+      <a:bgFillStyleLst>
+        <a:solidFill>
+          <a:schemeClr val="phClr"/>
+        </a:solidFill>
+        <a:solidFill>
+          <a:schemeClr val="phClr"/>
+        </a:solidFill>
+        <a:solidFill>
+          <a:schemeClr val="phClr"/>
+        </a:solidFill>
+      </a:bgFillStyleLst>
+    </a:fmtScheme>
+  </a:themeElements>
+</a:theme>
 </file>
</xml_diff>

<commit_message>
Aggiornamento AA e nuovo modello richiesta accesso
</commit_message>
<xml_diff>
--- a/modelli/AA_accesso agli atti/AA10_REG.docx
+++ b/modelli/AA_accesso agli atti/AA10_REG.docx
@@ -752,151 +752,6 @@
         <w:t xml:space="preserve"> </w:t>
       </w:r>
       <w:r>
-        <w:rPr>
-          <w:rFonts w:eastAsia="Noto Serif CJK SC" w:cs="Lohit Devanagari"/>
-          <w:color w:val="auto"/>
-          <w:kern w:val="2"/>
-          <w:sz w:val="24"/>
-          <w:szCs w:val="24"/>
-          <w:lang w:val="it-IT" w:eastAsia="zh-CN" w:bidi="hi-IN"/>
-        </w:rPr>
-        <w:t xml:space="preserve">per </w:t>
-      </w:r>
-      <w:r>
-        <w:rPr>
-          <w:lang w:val="it-IT"/>
-        </w:rPr>
-        <w:t xml:space="preserve">le seguenti tipologie di attività </w:t>
-      </w:r>
-      <w:r>
-        <w:rPr>
-          <w:rFonts w:eastAsia="Noto Serif CJK SC" w:cs="Lohit Devanagari"/>
-          <w:color w:val="auto"/>
-          <w:kern w:val="2"/>
-          <w:sz w:val="24"/>
-          <w:szCs w:val="24"/>
-          <w:lang w:val="it-IT" w:eastAsia="zh-CN" w:bidi="hi-IN"/>
-        </w:rPr>
-        <w:t>di cui al</w:t>
-      </w:r>
-      <w:r>
-        <w:rPr>
-          <w:lang w:val="it-IT"/>
-        </w:rPr>
-        <w:t xml:space="preserve"> DPR 151/11:</w:t>
-      </w:r>
-    </w:p>
-    <w:tbl>
-      <w:tblPr>
-        <w:tblW w:w="9638" w:type="dxa"/>
-        <w:jc w:val="left"/>
-        <w:tblInd w:w="-5" w:type="dxa"/>
-        <w:tblLayout w:type="fixed"/>
-        <w:tblCellMar>
-          <w:top w:w="57" w:type="dxa"/>
-          <w:left w:w="57" w:type="dxa"/>
-          <w:bottom w:w="57" w:type="dxa"/>
-          <w:right w:w="57" w:type="dxa"/>
-        </w:tblCellMar>
-      </w:tblPr>
-      <w:tblGrid>
-        <w:gridCol w:w="1701"/>
-        <w:gridCol w:w="7936"/>
-      </w:tblGrid>
-      <w:tr>
-        <w:trPr/>
-        <w:tc>
-          <w:tcPr>
-            <w:tcW w:w="1701" w:type="dxa"/>
-            <w:tcBorders>
-              <w:top w:val="single" w:sz="4" w:space="0" w:color="000000"/>
-              <w:left w:val="single" w:sz="4" w:space="0" w:color="000000"/>
-              <w:bottom w:val="single" w:sz="4" w:space="0" w:color="000000"/>
-            </w:tcBorders>
-          </w:tcPr>
-          <w:p>
-            <w:pPr>
-              <w:pStyle w:val="Contenutotabella"/>
-              <w:widowControl w:val="false"/>
-              <w:rPr/>
-            </w:pPr>
-            <w:r>
-              <w:rPr/>
-              <w:fldChar w:fldCharType="begin"/>
-            </w:r>
-            <w:r>
-              <w:rPr/>
-              <w:instrText xml:space="preserve"> MERGEFIELD $ELENCO_ATTIVITA.Codice </w:instrText>
-            </w:r>
-            <w:r>
-              <w:rPr/>
-              <w:fldChar w:fldCharType="separate"/>
-            </w:r>
-            <w:r>
-              <w:rPr/>
-              <w:t>&lt;$ELENCO_ATTIVITA.Codice&gt;</w:t>
-            </w:r>
-            <w:r>
-              <w:rPr/>
-              <w:fldChar w:fldCharType="end"/>
-            </w:r>
-          </w:p>
-        </w:tc>
-        <w:tc>
-          <w:tcPr>
-            <w:tcW w:w="7936" w:type="dxa"/>
-            <w:tcBorders>
-              <w:top w:val="single" w:sz="4" w:space="0" w:color="000000"/>
-              <w:left w:val="single" w:sz="4" w:space="0" w:color="000000"/>
-              <w:bottom w:val="single" w:sz="4" w:space="0" w:color="000000"/>
-              <w:right w:val="single" w:sz="4" w:space="0" w:color="000000"/>
-            </w:tcBorders>
-          </w:tcPr>
-          <w:p>
-            <w:pPr>
-              <w:pStyle w:val="Contenutotabella"/>
-              <w:widowControl w:val="false"/>
-              <w:rPr/>
-            </w:pPr>
-            <w:r>
-              <w:rPr/>
-              <w:fldChar w:fldCharType="begin"/>
-            </w:r>
-            <w:r>
-              <w:rPr/>
-              <w:instrText xml:space="preserve"> MERGEFIELD $ELENCO_ATTIVITA.Descrizione </w:instrText>
-            </w:r>
-            <w:r>
-              <w:rPr/>
-              <w:fldChar w:fldCharType="separate"/>
-            </w:r>
-            <w:r>
-              <w:rPr/>
-              <w:t>&lt;$ELENCO_ATTIVITA.Descrizione&gt;</w:t>
-            </w:r>
-            <w:r>
-              <w:rPr/>
-              <w:fldChar w:fldCharType="end"/>
-            </w:r>
-          </w:p>
-        </w:tc>
-      </w:tr>
-    </w:tbl>
-    <w:p>
-      <w:pPr>
-        <w:pStyle w:val="BodyText"/>
-        <w:rPr/>
-      </w:pPr>
-      <w:r>
-        <w:rPr/>
-      </w:r>
-    </w:p>
-    <w:p>
-      <w:pPr>
-        <w:pStyle w:val="BodyText"/>
-        <w:rPr/>
-      </w:pPr>
-      <w:r>
         <w:rPr/>
         <w:t xml:space="preserve">questo Comando </w:t>
       </w:r>
@@ -1002,8 +857,10 @@
         <w:rPr/>
         <w:fldChar w:fldCharType="end"/>
       </w:r>
-      <w:bookmarkStart w:id="4" w:name="Bookmark_Copy_1"/>
+      <w:bookmarkStart w:id="4" w:name="Bookmark_Copy_1_Copy_1"/>
+      <w:bookmarkStart w:id="5" w:name="Bookmark_Copy_1"/>
       <w:bookmarkEnd w:id="4"/>
+      <w:bookmarkEnd w:id="5"/>
       <w:r>
         <w:rPr/>
         <w:t xml:space="preserve"> </w:t>
@@ -1040,18 +897,20 @@
         <w:rPr/>
         <w:fldChar w:fldCharType="separate"/>
       </w:r>
-      <w:bookmarkStart w:id="5" w:name="Bookmark_Copy_2"/>
       <w:bookmarkStart w:id="6" w:name="Bookmark_Copy_2"/>
-      <w:bookmarkEnd w:id="6"/>
-      <w:r>
-        <w:rPr/>
-      </w:r>
-      <w:r>
-        <w:rPr/>
-        <w:fldChar w:fldCharType="end"/>
-      </w:r>
       <w:bookmarkStart w:id="7" w:name="Bookmark_Copy_2"/>
       <w:bookmarkEnd w:id="7"/>
+      <w:r>
+        <w:rPr/>
+      </w:r>
+      <w:r>
+        <w:rPr/>
+        <w:fldChar w:fldCharType="end"/>
+      </w:r>
+      <w:bookmarkStart w:id="8" w:name="Bookmark_Copy_2_Copy_1"/>
+      <w:bookmarkStart w:id="9" w:name="Bookmark_Copy_2"/>
+      <w:bookmarkEnd w:id="8"/>
+      <w:bookmarkEnd w:id="9"/>
       <w:r>
         <w:rPr/>
         <w:t xml:space="preserve"> </w:t>
@@ -1088,9 +947,9 @@
         <w:rPr/>
         <w:fldChar w:fldCharType="separate"/>
       </w:r>
-      <w:bookmarkStart w:id="8" w:name="Bookmark_Copy_3"/>
-      <w:bookmarkStart w:id="9" w:name="Bookmark_Copy_3"/>
-      <w:bookmarkEnd w:id="9"/>
+      <w:bookmarkStart w:id="10" w:name="Bookmark_Copy_3"/>
+      <w:bookmarkStart w:id="11" w:name="Bookmark_Copy_3"/>
+      <w:bookmarkEnd w:id="11"/>
       <w:r>
         <w:rPr/>
       </w:r>
@@ -1098,8 +957,10 @@
         <w:rPr/>
         <w:fldChar w:fldCharType="end"/>
       </w:r>
-      <w:bookmarkStart w:id="10" w:name="Bookmark_Copy_3"/>
-      <w:bookmarkEnd w:id="10"/>
+      <w:bookmarkStart w:id="12" w:name="Bookmark_Copy_3_Copy_1"/>
+      <w:bookmarkStart w:id="13" w:name="Bookmark_Copy_3"/>
+      <w:bookmarkEnd w:id="12"/>
+      <w:bookmarkEnd w:id="13"/>
       <w:r>
         <w:rPr/>
         <w:t xml:space="preserve"> </w:t>
@@ -1137,9 +998,9 @@
         <w:rPr/>
         <w:fldChar w:fldCharType="separate"/>
       </w:r>
-      <w:bookmarkStart w:id="11" w:name="Bookmark_Copy_2_Copy_1"/>
-      <w:bookmarkStart w:id="12" w:name="Bookmark_Copy_2_Copy_1"/>
-      <w:bookmarkEnd w:id="12"/>
+      <w:bookmarkStart w:id="14" w:name="Bookmark_Copy_2_Copy_1"/>
+      <w:bookmarkStart w:id="15" w:name="Bookmark_Copy_2_Copy_1"/>
+      <w:bookmarkEnd w:id="15"/>
       <w:r>
         <w:rPr/>
       </w:r>
@@ -1147,28 +1008,16 @@
         <w:rPr/>
         <w:fldChar w:fldCharType="end"/>
       </w:r>
-      <w:bookmarkStart w:id="13" w:name="Bookmark_Copy_2_Copy_1"/>
-      <w:bookmarkEnd w:id="13"/>
+      <w:bookmarkStart w:id="16" w:name="Bookmark_Copy_2_Copy_1_Copy_1"/>
+      <w:bookmarkStart w:id="17" w:name="Bookmark_Copy_2_Copy_1"/>
+      <w:bookmarkEnd w:id="16"/>
+      <w:bookmarkEnd w:id="17"/>
       <w:r>
         <w:rPr>
           <w:rStyle w:val="DamodificareEG"/>
           <w:lang w:val="it-IT"/>
         </w:rPr>
-        <w:t xml:space="preserve"> i documenti digitali allegati risultano illeggibili per eccessiva dimensione, errato formato dei dati o </w:t>
-      </w:r>
-      <w:r>
-        <w:rPr>
-          <w:rStyle w:val="DamodificareEG"/>
-          <w:lang w:val="it-IT"/>
-        </w:rPr>
-        <w:t xml:space="preserve">per </w:t>
-      </w:r>
-      <w:r>
-        <w:rPr>
-          <w:rStyle w:val="DamodificareEG"/>
-          <w:lang w:val="it-IT"/>
-        </w:rPr>
-        <w:t>modalità d’invio.</w:t>
+        <w:t xml:space="preserve"> i documenti digitali allegati risultano illeggibili per eccessiva dimensione, errato formato dei dati o per modalità d’invio.</w:t>
       </w:r>
     </w:p>
     <w:p>
@@ -1422,7 +1271,7 @@
     </w:r>
     <w:r>
       <w:rPr/>
-      <w:t>2</w:t>
+      <w:t>1</w:t>
     </w:r>
     <w:r>
       <w:rPr/>
@@ -1446,7 +1295,7 @@
     </w:r>
     <w:r>
       <w:rPr/>
-      <w:t>2</w:t>
+      <w:t>1</w:t>
     </w:r>
     <w:r>
       <w:rPr/>
@@ -1506,7 +1355,7 @@
     <w:pPr>
       <w:widowControl/>
       <w:suppressAutoHyphens w:val="true"/>
-      <w:overflowPunct w:val="false"/>
+      <w:overflowPunct w:val="true"/>
       <w:bidi w:val="0"/>
       <w:spacing w:before="0" w:after="0"/>
       <w:jc w:val="left"/>

</xml_diff>